<commit_message>
Final Report from me
Please read over and feel free to change anything. If you're happy I'm
happy
</commit_message>
<xml_diff>
--- a/Sokoban Assignment.docx
+++ b/Sokoban Assignment.docx
@@ -67,9 +67,6 @@
                 </w:rPr>
                 <w:alias w:val="Title"/>
                 <w:id w:val="15524250"/>
-                <w:placeholder>
-                  <w:docPart w:val="9CF505EA0E294A2888526CD78D41A245"/>
-                </w:placeholder>
                 <w:dataBinding w:prefixMappings="xmlns:ns0='http://schemas.openxmlformats.org/package/2006/metadata/core-properties' xmlns:ns1='http://purl.org/dc/elements/1.1/'" w:xpath="/ns0:coreProperties[1]/ns1:title[1]" w:storeItemID="{6C3C8BC8-F283-45AE-878A-BAB7291924A1}"/>
                 <w:text/>
               </w:sdtPr>
@@ -120,9 +117,6 @@
                 </w:rPr>
                 <w:alias w:val="Subtitle"/>
                 <w:id w:val="15524255"/>
-                <w:placeholder>
-                  <w:docPart w:val="442EA54A985F4D11938C0272B772651B"/>
-                </w:placeholder>
                 <w:dataBinding w:prefixMappings="xmlns:ns0='http://schemas.openxmlformats.org/package/2006/metadata/core-properties' xmlns:ns1='http://purl.org/dc/elements/1.1/'" w:xpath="/ns0:coreProperties[1]/ns1:subject[1]" w:storeItemID="{6C3C8BC8-F283-45AE-878A-BAB7291924A1}"/>
                 <w:text/>
               </w:sdtPr>
@@ -374,18 +368,8 @@
                     <w:sz w:val="28"/>
                     <w:szCs w:val="24"/>
                   </w:rPr>
-                  <w:t xml:space="preserve">n7226209 Maurice </w:t>
+                  <w:t>n7226209 Maurice Cafun</w:t>
                 </w:r>
-                <w:proofErr w:type="spellStart"/>
-                <w:r>
-                  <w:rPr>
-                    <w:bCs/>
-                    <w:sz w:val="28"/>
-                    <w:szCs w:val="24"/>
-                  </w:rPr>
-                  <w:t>Cafun</w:t>
-                </w:r>
-                <w:proofErr w:type="spellEnd"/>
               </w:p>
               <w:p>
                 <w:pPr>
@@ -403,18 +387,8 @@
                     <w:sz w:val="28"/>
                     <w:szCs w:val="24"/>
                   </w:rPr>
-                  <w:t xml:space="preserve">n9708651 Christopher </w:t>
+                  <w:t>n9708651 Christopher O'Rafferty</w:t>
                 </w:r>
-                <w:proofErr w:type="spellStart"/>
-                <w:r>
-                  <w:rPr>
-                    <w:bCs/>
-                    <w:sz w:val="28"/>
-                    <w:szCs w:val="24"/>
-                  </w:rPr>
-                  <w:t>O'Rafferty</w:t>
-                </w:r>
-                <w:proofErr w:type="spellEnd"/>
               </w:p>
               <w:p>
                 <w:pPr>
@@ -1156,21 +1130,12 @@
           <w:sz w:val="24"/>
         </w:rPr>
       </w:pPr>
-      <w:proofErr w:type="gramStart"/>
       <w:r>
         <w:rPr>
           <w:i/>
           <w:sz w:val="24"/>
         </w:rPr>
-        <w:t>n  =</w:t>
-      </w:r>
-      <w:proofErr w:type="gramEnd"/>
-      <w:r>
-        <w:rPr>
-          <w:i/>
-          <w:sz w:val="24"/>
-        </w:rPr>
-        <w:t xml:space="preserve"> last node on the path</w:t>
+        <w:t>n  = last node on the path</w:t>
       </w:r>
     </w:p>
     <w:p>
@@ -1183,21 +1148,12 @@
           <w:sz w:val="24"/>
         </w:rPr>
       </w:pPr>
-      <w:proofErr w:type="gramStart"/>
       <w:r>
         <w:rPr>
           <w:i/>
           <w:sz w:val="24"/>
         </w:rPr>
-        <w:t>g(</w:t>
-      </w:r>
-      <w:proofErr w:type="gramEnd"/>
-      <w:r>
-        <w:rPr>
-          <w:i/>
-          <w:sz w:val="24"/>
-        </w:rPr>
-        <w:t>n) = cost of the path from the start node</w:t>
+        <w:t>g(n) = cost of the path from the start node</w:t>
       </w:r>
     </w:p>
     <w:p>
@@ -1210,21 +1166,12 @@
           <w:sz w:val="24"/>
         </w:rPr>
       </w:pPr>
-      <w:proofErr w:type="gramStart"/>
       <w:r>
         <w:rPr>
           <w:i/>
           <w:sz w:val="24"/>
         </w:rPr>
-        <w:t>h(</w:t>
-      </w:r>
-      <w:proofErr w:type="gramEnd"/>
-      <w:r>
-        <w:rPr>
-          <w:i/>
-          <w:sz w:val="24"/>
-        </w:rPr>
-        <w:t xml:space="preserve">n) = heuristic that estimates the cheapest path from n to </w:t>
+        <w:t xml:space="preserve">h(n) = heuristic that estimates the cheapest path from n to </w:t>
       </w:r>
       <w:r>
         <w:rPr>
@@ -1746,21 +1693,12 @@
           <w:sz w:val="24"/>
         </w:rPr>
       </w:pPr>
-      <w:proofErr w:type="gramStart"/>
       <w:r>
         <w:rPr>
           <w:i/>
           <w:sz w:val="24"/>
         </w:rPr>
-        <w:t>h(</w:t>
-      </w:r>
-      <w:proofErr w:type="gramEnd"/>
-      <w:r>
-        <w:rPr>
-          <w:i/>
-          <w:sz w:val="24"/>
-        </w:rPr>
-        <w:t xml:space="preserve">n) = </w:t>
+        <w:t xml:space="preserve">h(n) = </w:t>
       </w:r>
       <w:r>
         <w:rPr>
@@ -1827,16 +1765,8 @@
           <w:sz w:val="24"/>
         </w:rPr>
         <w:tab/>
-      </w:r>
-      <w:proofErr w:type="gramStart"/>
-      <w:r>
-        <w:rPr>
-          <w:i/>
-          <w:sz w:val="24"/>
-        </w:rPr>
         <w:t>h</w:t>
       </w:r>
-      <w:proofErr w:type="gramEnd"/>
       <w:r>
         <w:rPr>
           <w:i/>
@@ -1927,9 +1857,8 @@
       <w:r>
         <w:rPr>
           <w:sz w:val="24"/>
-          <w:highlight w:val="yellow"/>
-        </w:rPr>
-        <w:t>uses</w:t>
+        </w:rPr>
+        <w:t>choses</w:t>
       </w:r>
       <w:r>
         <w:rPr>
@@ -1941,19 +1870,47 @@
         <w:rPr>
           <w:sz w:val="24"/>
         </w:rPr>
-        <w:t xml:space="preserve">the shortest Manhattan distance from </w:t>
-      </w:r>
-      <w:r>
-        <w:rPr>
-          <w:sz w:val="24"/>
-          <w:highlight w:val="yellow"/>
-        </w:rPr>
-        <w:t>a</w:t>
-      </w:r>
-      <w:r>
-        <w:rPr>
-          <w:sz w:val="24"/>
-          <w:highlight w:val="yellow"/>
+        <w:t xml:space="preserve">the shortest </w:t>
+      </w:r>
+      <w:r>
+        <w:rPr>
+          <w:sz w:val="24"/>
+        </w:rPr>
+        <w:t xml:space="preserve">sum of </w:t>
+      </w:r>
+      <w:r>
+        <w:rPr>
+          <w:sz w:val="24"/>
+        </w:rPr>
+        <w:t>Manhattan distance</w:t>
+      </w:r>
+      <w:r>
+        <w:rPr>
+          <w:sz w:val="24"/>
+        </w:rPr>
+        <w:t>s</w:t>
+      </w:r>
+      <w:r>
+        <w:rPr>
+          <w:sz w:val="24"/>
+        </w:rPr>
+        <w:t xml:space="preserve"> </w:t>
+      </w:r>
+      <w:r>
+        <w:rPr>
+          <w:sz w:val="24"/>
+        </w:rPr>
+        <w:t xml:space="preserve">between </w:t>
+      </w:r>
+      <w:r>
+        <w:rPr>
+          <w:sz w:val="24"/>
+        </w:rPr>
+        <w:t>all</w:t>
+      </w:r>
+      <w:r>
+        <w:rPr>
+          <w:sz w:val="24"/>
         </w:rPr>
         <w:t xml:space="preserve"> box</w:t>
       </w:r>
@@ -1961,14 +1918,25 @@
         <w:rPr>
           <w:sz w:val="24"/>
         </w:rPr>
-        <w:t xml:space="preserve"> to </w:t>
-      </w:r>
-      <w:r>
-        <w:rPr>
-          <w:sz w:val="24"/>
-          <w:highlight w:val="yellow"/>
-        </w:rPr>
-        <w:t>a goal</w:t>
+        <w:t>es</w:t>
+      </w:r>
+      <w:r>
+        <w:rPr>
+          <w:sz w:val="24"/>
+        </w:rPr>
+        <w:t xml:space="preserve"> </w:t>
+      </w:r>
+      <w:r>
+        <w:rPr>
+          <w:sz w:val="24"/>
+        </w:rPr>
+        <w:t>and</w:t>
+      </w:r>
+      <w:r>
+        <w:rPr>
+          <w:sz w:val="24"/>
+        </w:rPr>
+        <w:t xml:space="preserve"> their closest target. This was implemented</w:t>
       </w:r>
       <w:r>
         <w:rPr>
@@ -1979,7 +1947,6 @@
       <w:r>
         <w:rPr>
           <w:sz w:val="24"/>
-          <w:highlight w:val="yellow"/>
         </w:rPr>
         <w:t>1</w:t>
       </w:r>
@@ -2005,18 +1972,18 @@
           <w:lang w:eastAsia="en-AU"/>
         </w:rPr>
         <w:drawing>
-          <wp:anchor distT="0" distB="0" distL="114300" distR="114300" simplePos="0" relativeHeight="251658240" behindDoc="1" locked="0" layoutInCell="1" allowOverlap="1" wp14:anchorId="51089571" wp14:editId="515A01CB">
+          <wp:anchor distT="0" distB="0" distL="114300" distR="114300" simplePos="0" relativeHeight="251658240" behindDoc="1" locked="0" layoutInCell="1" allowOverlap="1" wp14:anchorId="4605237B" wp14:editId="4E2EED77">
             <wp:simplePos x="0" y="0"/>
             <wp:positionH relativeFrom="column">
-              <wp:posOffset>1397000</wp:posOffset>
+              <wp:posOffset>180675</wp:posOffset>
             </wp:positionH>
             <wp:positionV relativeFrom="paragraph">
-              <wp:posOffset>138370</wp:posOffset>
+              <wp:posOffset>175260</wp:posOffset>
             </wp:positionV>
-            <wp:extent cx="3441700" cy="1717040"/>
-            <wp:effectExtent l="0" t="0" r="6350" b="0"/>
+            <wp:extent cx="5339751" cy="2790889"/>
+            <wp:effectExtent l="0" t="0" r="0" b="9525"/>
             <wp:wrapNone/>
-            <wp:docPr id="1" name="Picture 1"/>
+            <wp:docPr id="8" name="Picture 8"/>
             <wp:cNvGraphicFramePr>
               <a:graphicFrameLocks xmlns:a="http://schemas.openxmlformats.org/drawingml/2006/main" noChangeAspect="1"/>
             </wp:cNvGraphicFramePr>
@@ -2024,7 +1991,7 @@
               <a:graphicData uri="http://schemas.openxmlformats.org/drawingml/2006/picture">
                 <pic:pic xmlns:pic="http://schemas.openxmlformats.org/drawingml/2006/picture">
                   <pic:nvPicPr>
-                    <pic:cNvPr id="0" name="18197880_1402964543096005_1512650029_n.png"/>
+                    <pic:cNvPr id="0" name="bbbb.PNG"/>
                     <pic:cNvPicPr/>
                   </pic:nvPicPr>
                   <pic:blipFill>
@@ -2042,7 +2009,7 @@
                   <pic:spPr>
                     <a:xfrm>
                       <a:off x="0" y="0"/>
-                      <a:ext cx="3441700" cy="1717040"/>
+                      <a:ext cx="5339751" cy="2790889"/>
                     </a:xfrm>
                     <a:prstGeom prst="rect">
                       <a:avLst/>
@@ -2133,6 +2100,45 @@
           <w:sz w:val="24"/>
         </w:rPr>
       </w:pPr>
+    </w:p>
+    <w:p>
+      <w:pPr>
+        <w:pStyle w:val="Caption"/>
+        <w:jc w:val="center"/>
+        <w:rPr>
+          <w:color w:val="auto"/>
+          <w:sz w:val="24"/>
+        </w:rPr>
+      </w:pPr>
+    </w:p>
+    <w:p>
+      <w:pPr>
+        <w:pStyle w:val="Caption"/>
+        <w:jc w:val="center"/>
+        <w:rPr>
+          <w:color w:val="auto"/>
+          <w:sz w:val="24"/>
+        </w:rPr>
+      </w:pPr>
+    </w:p>
+    <w:p>
+      <w:pPr>
+        <w:pStyle w:val="Caption"/>
+        <w:rPr>
+          <w:color w:val="auto"/>
+          <w:sz w:val="24"/>
+        </w:rPr>
+      </w:pPr>
+    </w:p>
+    <w:p>
+      <w:pPr>
+        <w:pStyle w:val="Caption"/>
+        <w:jc w:val="center"/>
+        <w:rPr>
+          <w:color w:val="auto"/>
+          <w:sz w:val="24"/>
+        </w:rPr>
+      </w:pPr>
       <w:r>
         <w:rPr>
           <w:color w:val="auto"/>
@@ -2187,11 +2193,95 @@
     <w:p>
       <w:pPr>
         <w:rPr>
-          <w:sz w:val="12"/>
-        </w:rPr>
-      </w:pPr>
-      <w:bookmarkStart w:id="0" w:name="_GoBack"/>
-      <w:bookmarkEnd w:id="0"/>
+          <w:sz w:val="2"/>
+        </w:rPr>
+      </w:pPr>
+    </w:p>
+    <w:p>
+      <w:pPr>
+        <w:rPr>
+          <w:sz w:val="24"/>
+        </w:rPr>
+      </w:pPr>
+      <w:r>
+        <w:rPr>
+          <w:sz w:val="24"/>
+          <w:highlight w:val="yellow"/>
+        </w:rPr>
+        <w:t xml:space="preserve">An </w:t>
+      </w:r>
+      <w:r>
+        <w:rPr>
+          <w:sz w:val="24"/>
+          <w:highlight w:val="yellow"/>
+        </w:rPr>
+        <w:t xml:space="preserve">important note </w:t>
+      </w:r>
+      <w:r>
+        <w:rPr>
+          <w:sz w:val="24"/>
+          <w:highlight w:val="yellow"/>
+        </w:rPr>
+        <w:t xml:space="preserve">is </w:t>
+      </w:r>
+      <w:r>
+        <w:rPr>
+          <w:sz w:val="24"/>
+          <w:highlight w:val="yellow"/>
+        </w:rPr>
+        <w:t xml:space="preserve">that due to the use of a nested loop </w:t>
+      </w:r>
+      <w:r>
+        <w:rPr>
+          <w:sz w:val="24"/>
+          <w:highlight w:val="yellow"/>
+        </w:rPr>
+        <w:t>within</w:t>
+      </w:r>
+      <w:r>
+        <w:rPr>
+          <w:sz w:val="24"/>
+          <w:highlight w:val="yellow"/>
+        </w:rPr>
+        <w:t xml:space="preserve"> the heuristic, the inner loop will be run n</w:t>
+      </w:r>
+      <w:r>
+        <w:rPr>
+          <w:sz w:val="24"/>
+          <w:highlight w:val="yellow"/>
+          <w:vertAlign w:val="superscript"/>
+        </w:rPr>
+        <w:t>2</w:t>
+      </w:r>
+      <w:r>
+        <w:rPr>
+          <w:sz w:val="24"/>
+          <w:highlight w:val="yellow"/>
+          <w:vertAlign w:val="superscript"/>
+        </w:rPr>
+        <w:t xml:space="preserve"> </w:t>
+      </w:r>
+      <w:r>
+        <w:rPr>
+          <w:sz w:val="24"/>
+          <w:highlight w:val="yellow"/>
+        </w:rPr>
+        <w:t>times</w:t>
+      </w:r>
+      <w:r>
+        <w:rPr>
+          <w:sz w:val="24"/>
+          <w:highlight w:val="yellow"/>
+        </w:rPr>
+        <w:t>,</w:t>
+      </w:r>
+      <w:r>
+        <w:rPr>
+          <w:sz w:val="24"/>
+          <w:highlight w:val="yellow"/>
+        </w:rPr>
+        <w:t xml:space="preserve"> where n is the number or boxes/targets.</w:t>
+      </w:r>
     </w:p>
     <w:p>
       <w:pPr>
@@ -2230,39 +2320,178 @@
         <w:rPr>
           <w:sz w:val="24"/>
         </w:rPr>
-        <w:t xml:space="preserve">When compared with a breadth first graph search, which searches the entire problem space for a solution, it was found that the A star search was </w:t>
-      </w:r>
-      <w:r>
-        <w:rPr>
-          <w:sz w:val="24"/>
-          <w:highlight w:val="yellow"/>
-        </w:rPr>
-        <w:t>XX</w:t>
-      </w:r>
-      <w:r>
-        <w:rPr>
-          <w:sz w:val="24"/>
-        </w:rPr>
-        <w:t xml:space="preserve"> times faster as </w:t>
-      </w:r>
-      <w:r>
-        <w:rPr>
-          <w:sz w:val="24"/>
-          <w:highlight w:val="yellow"/>
-        </w:rPr>
-        <w:t>shown in Figure 2</w:t>
-      </w:r>
-      <w:r>
-        <w:rPr>
-          <w:sz w:val="24"/>
-        </w:rPr>
-        <w:t xml:space="preserve"> below.</w:t>
+        <w:t xml:space="preserve">When compared with a breadth first graph search, which searches the entire problem space for a solution, it was found that </w:t>
+      </w:r>
+      <w:r>
+        <w:rPr>
+          <w:sz w:val="24"/>
+        </w:rPr>
+        <w:t xml:space="preserve">(on average) </w:t>
+      </w:r>
+      <w:r>
+        <w:rPr>
+          <w:sz w:val="24"/>
+        </w:rPr>
+        <w:t xml:space="preserve">for a large search space </w:t>
+      </w:r>
+      <w:r>
+        <w:rPr>
+          <w:sz w:val="24"/>
+        </w:rPr>
+        <w:t>an</w:t>
+      </w:r>
+      <w:r>
+        <w:rPr>
+          <w:sz w:val="24"/>
+        </w:rPr>
+        <w:t xml:space="preserve"> A star search was </w:t>
+      </w:r>
+      <w:r>
+        <w:rPr>
+          <w:sz w:val="24"/>
+        </w:rPr>
+        <w:t xml:space="preserve">approximately </w:t>
+      </w:r>
+      <w:r>
+        <w:rPr>
+          <w:sz w:val="24"/>
+        </w:rPr>
+        <w:t>1.33</w:t>
+      </w:r>
+      <w:bookmarkStart w:id="0" w:name="_GoBack"/>
+      <w:bookmarkEnd w:id="0"/>
+      <w:r>
+        <w:rPr>
+          <w:sz w:val="24"/>
+        </w:rPr>
+        <w:t xml:space="preserve"> times faster </w:t>
+      </w:r>
+      <w:r>
+        <w:rPr>
+          <w:sz w:val="24"/>
+        </w:rPr>
+        <w:t xml:space="preserve">than the BFS </w:t>
+      </w:r>
+      <w:r>
+        <w:rPr>
+          <w:sz w:val="24"/>
+        </w:rPr>
+        <w:t>(</w:t>
+      </w:r>
+      <w:r>
+        <w:rPr>
+          <w:sz w:val="24"/>
+        </w:rPr>
+        <w:t xml:space="preserve">as </w:t>
+      </w:r>
+      <w:r>
+        <w:rPr>
+          <w:sz w:val="24"/>
+        </w:rPr>
+        <w:t>per</w:t>
       </w:r>
       <w:r>
         <w:rPr>
           <w:sz w:val="24"/>
         </w:rPr>
         <w:t xml:space="preserve"> </w:t>
+      </w:r>
+      <w:r>
+        <w:rPr>
+          <w:sz w:val="24"/>
+        </w:rPr>
+        <w:t>Table</w:t>
+      </w:r>
+      <w:r>
+        <w:rPr>
+          <w:sz w:val="24"/>
+        </w:rPr>
+        <w:t xml:space="preserve"> 2</w:t>
+      </w:r>
+      <w:r>
+        <w:rPr>
+          <w:sz w:val="24"/>
+        </w:rPr>
+        <w:t>)</w:t>
+      </w:r>
+      <w:r>
+        <w:rPr>
+          <w:sz w:val="24"/>
+        </w:rPr>
+        <w:t>.</w:t>
+      </w:r>
+      <w:r>
+        <w:rPr>
+          <w:sz w:val="24"/>
+        </w:rPr>
+        <w:t xml:space="preserve"> However, for smaller search </w:t>
+      </w:r>
+      <w:r>
+        <w:rPr>
+          <w:sz w:val="24"/>
+        </w:rPr>
+        <w:lastRenderedPageBreak/>
+        <w:t>spaces the A star search did take slightly longer than the BFS. Given the small overall time taken f</w:t>
+      </w:r>
+      <w:r>
+        <w:rPr>
+          <w:sz w:val="24"/>
+        </w:rPr>
+        <w:t>or both to solve the problem (</w:t>
+      </w:r>
+      <w:r>
+        <w:rPr>
+          <w:sz w:val="24"/>
+        </w:rPr>
+        <w:t>less</w:t>
+      </w:r>
+      <w:r>
+        <w:rPr>
+          <w:sz w:val="24"/>
+        </w:rPr>
+        <w:t xml:space="preserve"> than a second</w:t>
+      </w:r>
+      <w:r>
+        <w:rPr>
+          <w:sz w:val="24"/>
+        </w:rPr>
+        <w:t>), this loss of performance can be seen as negligible for smaller problem</w:t>
+      </w:r>
+      <w:r>
+        <w:rPr>
+          <w:sz w:val="24"/>
+        </w:rPr>
+        <w:t xml:space="preserve"> </w:t>
+      </w:r>
+      <w:r>
+        <w:rPr>
+          <w:sz w:val="24"/>
+        </w:rPr>
+        <w:t>s</w:t>
+      </w:r>
+      <w:r>
+        <w:rPr>
+          <w:sz w:val="24"/>
+        </w:rPr>
+        <w:t>paces</w:t>
+      </w:r>
+      <w:r>
+        <w:rPr>
+          <w:sz w:val="24"/>
+        </w:rPr>
+        <w:t xml:space="preserve">.  Table </w:t>
+      </w:r>
+      <w:r>
+        <w:rPr>
+          <w:sz w:val="24"/>
+        </w:rPr>
+        <w:t>1</w:t>
+      </w:r>
+      <w:r>
+        <w:rPr>
+          <w:sz w:val="24"/>
+        </w:rPr>
+        <w:t xml:space="preserve"> below summarises the performance of both BFS and A star searches for different problem sizes.</w:t>
       </w:r>
     </w:p>
     <w:p>
@@ -2274,74 +2503,1016 @@
         </w:rPr>
       </w:pPr>
     </w:p>
+    <w:tbl>
+      <w:tblPr>
+        <w:tblStyle w:val="MediumShading1-Accent1"/>
+        <w:tblW w:w="5000" w:type="pct"/>
+        <w:tblBorders>
+          <w:top w:val="single" w:sz="4" w:space="0" w:color="auto"/>
+          <w:left w:val="single" w:sz="4" w:space="0" w:color="auto"/>
+          <w:bottom w:val="single" w:sz="4" w:space="0" w:color="auto"/>
+          <w:right w:val="single" w:sz="4" w:space="0" w:color="auto"/>
+          <w:insideH w:val="single" w:sz="4" w:space="0" w:color="auto"/>
+          <w:insideV w:val="single" w:sz="4" w:space="0" w:color="auto"/>
+        </w:tblBorders>
+        <w:tblLayout w:type="fixed"/>
+        <w:tblLook w:val="04A0" w:firstRow="1" w:lastRow="0" w:firstColumn="1" w:lastColumn="0" w:noHBand="0" w:noVBand="1"/>
+      </w:tblPr>
+      <w:tblGrid>
+        <w:gridCol w:w="1668"/>
+        <w:gridCol w:w="1078"/>
+        <w:gridCol w:w="1189"/>
+        <w:gridCol w:w="1418"/>
+        <w:gridCol w:w="1275"/>
+        <w:gridCol w:w="2614"/>
+      </w:tblGrid>
+      <w:tr>
+        <w:trPr>
+          <w:cnfStyle w:val="100000000000" w:firstRow="1" w:lastRow="0" w:firstColumn="0" w:lastColumn="0" w:oddVBand="0" w:evenVBand="0" w:oddHBand="0" w:evenHBand="0" w:firstRowFirstColumn="0" w:firstRowLastColumn="0" w:lastRowFirstColumn="0" w:lastRowLastColumn="0"/>
+        </w:trPr>
+        <w:tc>
+          <w:tcPr>
+            <w:cnfStyle w:val="001000000000" w:firstRow="0" w:lastRow="0" w:firstColumn="1" w:lastColumn="0" w:oddVBand="0" w:evenVBand="0" w:oddHBand="0" w:evenHBand="0" w:firstRowFirstColumn="0" w:firstRowLastColumn="0" w:lastRowFirstColumn="0" w:lastRowLastColumn="0"/>
+            <w:tcW w:w="902" w:type="pct"/>
+            <w:tcBorders>
+              <w:top w:val="none" w:sz="0" w:space="0" w:color="auto"/>
+              <w:left w:val="none" w:sz="0" w:space="0" w:color="auto"/>
+              <w:bottom w:val="none" w:sz="0" w:space="0" w:color="auto"/>
+              <w:right w:val="none" w:sz="0" w:space="0" w:color="auto"/>
+            </w:tcBorders>
+            <w:vAlign w:val="center"/>
+          </w:tcPr>
+          <w:p>
+            <w:pPr>
+              <w:contextualSpacing/>
+              <w:jc w:val="center"/>
+              <w:rPr>
+                <w:sz w:val="24"/>
+                <w:szCs w:val="24"/>
+              </w:rPr>
+            </w:pPr>
+            <w:r>
+              <w:rPr>
+                <w:sz w:val="24"/>
+                <w:szCs w:val="24"/>
+              </w:rPr>
+              <w:t>Search Type</w:t>
+            </w:r>
+          </w:p>
+        </w:tc>
+        <w:tc>
+          <w:tcPr>
+            <w:tcW w:w="583" w:type="pct"/>
+            <w:tcBorders>
+              <w:top w:val="none" w:sz="0" w:space="0" w:color="auto"/>
+              <w:left w:val="none" w:sz="0" w:space="0" w:color="auto"/>
+              <w:bottom w:val="none" w:sz="0" w:space="0" w:color="auto"/>
+              <w:right w:val="none" w:sz="0" w:space="0" w:color="auto"/>
+            </w:tcBorders>
+            <w:vAlign w:val="center"/>
+          </w:tcPr>
+          <w:p>
+            <w:pPr>
+              <w:contextualSpacing/>
+              <w:jc w:val="center"/>
+              <w:cnfStyle w:val="100000000000" w:firstRow="1" w:lastRow="0" w:firstColumn="0" w:lastColumn="0" w:oddVBand="0" w:evenVBand="0" w:oddHBand="0" w:evenHBand="0" w:firstRowFirstColumn="0" w:firstRowLastColumn="0" w:lastRowFirstColumn="0" w:lastRowLastColumn="0"/>
+              <w:rPr>
+                <w:sz w:val="24"/>
+                <w:szCs w:val="24"/>
+              </w:rPr>
+            </w:pPr>
+            <w:r>
+              <w:rPr>
+                <w:sz w:val="24"/>
+                <w:szCs w:val="24"/>
+              </w:rPr>
+              <w:t>Number of Boxes</w:t>
+            </w:r>
+          </w:p>
+        </w:tc>
+        <w:tc>
+          <w:tcPr>
+            <w:tcW w:w="643" w:type="pct"/>
+            <w:tcBorders>
+              <w:top w:val="none" w:sz="0" w:space="0" w:color="auto"/>
+              <w:left w:val="none" w:sz="0" w:space="0" w:color="auto"/>
+              <w:bottom w:val="none" w:sz="0" w:space="0" w:color="auto"/>
+              <w:right w:val="none" w:sz="0" w:space="0" w:color="auto"/>
+            </w:tcBorders>
+            <w:vAlign w:val="center"/>
+          </w:tcPr>
+          <w:p>
+            <w:pPr>
+              <w:contextualSpacing/>
+              <w:jc w:val="center"/>
+              <w:cnfStyle w:val="100000000000" w:firstRow="1" w:lastRow="0" w:firstColumn="0" w:lastColumn="0" w:oddVBand="0" w:evenVBand="0" w:oddHBand="0" w:evenHBand="0" w:firstRowFirstColumn="0" w:firstRowLastColumn="0" w:lastRowFirstColumn="0" w:lastRowLastColumn="0"/>
+              <w:rPr>
+                <w:sz w:val="24"/>
+                <w:szCs w:val="24"/>
+              </w:rPr>
+            </w:pPr>
+            <w:r>
+              <w:rPr>
+                <w:sz w:val="24"/>
+                <w:szCs w:val="24"/>
+              </w:rPr>
+              <w:t xml:space="preserve">No. </w:t>
+            </w:r>
+            <w:r>
+              <w:rPr>
+                <w:sz w:val="24"/>
+                <w:szCs w:val="24"/>
+              </w:rPr>
+              <w:t xml:space="preserve">of </w:t>
+            </w:r>
+            <w:r>
+              <w:rPr>
+                <w:sz w:val="24"/>
+                <w:szCs w:val="24"/>
+              </w:rPr>
+              <w:t>Targets</w:t>
+            </w:r>
+          </w:p>
+        </w:tc>
+        <w:tc>
+          <w:tcPr>
+            <w:tcW w:w="767" w:type="pct"/>
+            <w:tcBorders>
+              <w:top w:val="none" w:sz="0" w:space="0" w:color="auto"/>
+              <w:left w:val="none" w:sz="0" w:space="0" w:color="auto"/>
+              <w:bottom w:val="none" w:sz="0" w:space="0" w:color="auto"/>
+              <w:right w:val="none" w:sz="0" w:space="0" w:color="auto"/>
+            </w:tcBorders>
+            <w:vAlign w:val="center"/>
+          </w:tcPr>
+          <w:p>
+            <w:pPr>
+              <w:contextualSpacing/>
+              <w:jc w:val="center"/>
+              <w:cnfStyle w:val="100000000000" w:firstRow="1" w:lastRow="0" w:firstColumn="0" w:lastColumn="0" w:oddVBand="0" w:evenVBand="0" w:oddHBand="0" w:evenHBand="0" w:firstRowFirstColumn="0" w:firstRowLastColumn="0" w:lastRowFirstColumn="0" w:lastRowLastColumn="0"/>
+              <w:rPr>
+                <w:sz w:val="24"/>
+                <w:szCs w:val="24"/>
+              </w:rPr>
+            </w:pPr>
+            <w:r>
+              <w:rPr>
+                <w:sz w:val="24"/>
+                <w:szCs w:val="24"/>
+              </w:rPr>
+              <w:t>Warehouse Size</w:t>
+            </w:r>
+          </w:p>
+        </w:tc>
+        <w:tc>
+          <w:tcPr>
+            <w:tcW w:w="690" w:type="pct"/>
+            <w:tcBorders>
+              <w:top w:val="none" w:sz="0" w:space="0" w:color="auto"/>
+              <w:left w:val="none" w:sz="0" w:space="0" w:color="auto"/>
+              <w:bottom w:val="none" w:sz="0" w:space="0" w:color="auto"/>
+              <w:right w:val="none" w:sz="0" w:space="0" w:color="auto"/>
+            </w:tcBorders>
+            <w:vAlign w:val="center"/>
+          </w:tcPr>
+          <w:p>
+            <w:pPr>
+              <w:contextualSpacing/>
+              <w:jc w:val="center"/>
+              <w:cnfStyle w:val="100000000000" w:firstRow="1" w:lastRow="0" w:firstColumn="0" w:lastColumn="0" w:oddVBand="0" w:evenVBand="0" w:oddHBand="0" w:evenHBand="0" w:firstRowFirstColumn="0" w:firstRowLastColumn="0" w:lastRowFirstColumn="0" w:lastRowLastColumn="0"/>
+              <w:rPr>
+                <w:sz w:val="24"/>
+                <w:szCs w:val="24"/>
+              </w:rPr>
+            </w:pPr>
+            <w:r>
+              <w:rPr>
+                <w:sz w:val="24"/>
+                <w:szCs w:val="24"/>
+              </w:rPr>
+              <w:t>Solution Found</w:t>
+            </w:r>
+          </w:p>
+        </w:tc>
+        <w:tc>
+          <w:tcPr>
+            <w:tcW w:w="1414" w:type="pct"/>
+            <w:tcBorders>
+              <w:top w:val="none" w:sz="0" w:space="0" w:color="auto"/>
+              <w:left w:val="none" w:sz="0" w:space="0" w:color="auto"/>
+              <w:bottom w:val="none" w:sz="0" w:space="0" w:color="auto"/>
+              <w:right w:val="none" w:sz="0" w:space="0" w:color="auto"/>
+            </w:tcBorders>
+            <w:vAlign w:val="center"/>
+          </w:tcPr>
+          <w:p>
+            <w:pPr>
+              <w:jc w:val="center"/>
+              <w:cnfStyle w:val="100000000000" w:firstRow="1" w:lastRow="0" w:firstColumn="0" w:lastColumn="0" w:oddVBand="0" w:evenVBand="0" w:oddHBand="0" w:evenHBand="0" w:firstRowFirstColumn="0" w:firstRowLastColumn="0" w:lastRowFirstColumn="0" w:lastRowLastColumn="0"/>
+              <w:rPr>
+                <w:sz w:val="24"/>
+                <w:szCs w:val="24"/>
+              </w:rPr>
+            </w:pPr>
+            <w:r>
+              <w:rPr>
+                <w:sz w:val="24"/>
+                <w:szCs w:val="24"/>
+              </w:rPr>
+              <w:t xml:space="preserve">Average </w:t>
+            </w:r>
+            <w:r>
+              <w:rPr>
+                <w:sz w:val="24"/>
+                <w:szCs w:val="24"/>
+              </w:rPr>
+              <w:t>Time Taken to Solve</w:t>
+            </w:r>
+            <w:r>
+              <w:rPr>
+                <w:sz w:val="24"/>
+                <w:szCs w:val="24"/>
+              </w:rPr>
+              <w:t xml:space="preserve"> over 3 Runs</w:t>
+            </w:r>
+          </w:p>
+        </w:tc>
+      </w:tr>
+      <w:tr>
+        <w:trPr>
+          <w:cnfStyle w:val="000000100000" w:firstRow="0" w:lastRow="0" w:firstColumn="0" w:lastColumn="0" w:oddVBand="0" w:evenVBand="0" w:oddHBand="1" w:evenHBand="0" w:firstRowFirstColumn="0" w:firstRowLastColumn="0" w:lastRowFirstColumn="0" w:lastRowLastColumn="0"/>
+        </w:trPr>
+        <w:tc>
+          <w:tcPr>
+            <w:cnfStyle w:val="001000000000" w:firstRow="0" w:lastRow="0" w:firstColumn="1" w:lastColumn="0" w:oddVBand="0" w:evenVBand="0" w:oddHBand="0" w:evenHBand="0" w:firstRowFirstColumn="0" w:firstRowLastColumn="0" w:lastRowFirstColumn="0" w:lastRowLastColumn="0"/>
+            <w:tcW w:w="902" w:type="pct"/>
+            <w:tcBorders>
+              <w:right w:val="none" w:sz="0" w:space="0" w:color="auto"/>
+            </w:tcBorders>
+            <w:vAlign w:val="center"/>
+          </w:tcPr>
+          <w:p>
+            <w:pPr>
+              <w:contextualSpacing/>
+              <w:jc w:val="center"/>
+              <w:rPr>
+                <w:b w:val="0"/>
+                <w:sz w:val="24"/>
+                <w:szCs w:val="24"/>
+              </w:rPr>
+            </w:pPr>
+            <w:r>
+              <w:rPr>
+                <w:b w:val="0"/>
+                <w:sz w:val="24"/>
+                <w:szCs w:val="24"/>
+              </w:rPr>
+              <w:t>Breadth First Graph Search</w:t>
+            </w:r>
+          </w:p>
+        </w:tc>
+        <w:tc>
+          <w:tcPr>
+            <w:tcW w:w="583" w:type="pct"/>
+            <w:tcBorders>
+              <w:left w:val="none" w:sz="0" w:space="0" w:color="auto"/>
+              <w:right w:val="none" w:sz="0" w:space="0" w:color="auto"/>
+            </w:tcBorders>
+            <w:vAlign w:val="center"/>
+          </w:tcPr>
+          <w:p>
+            <w:pPr>
+              <w:contextualSpacing/>
+              <w:jc w:val="center"/>
+              <w:cnfStyle w:val="000000100000" w:firstRow="0" w:lastRow="0" w:firstColumn="0" w:lastColumn="0" w:oddVBand="0" w:evenVBand="0" w:oddHBand="1" w:evenHBand="0" w:firstRowFirstColumn="0" w:firstRowLastColumn="0" w:lastRowFirstColumn="0" w:lastRowLastColumn="0"/>
+              <w:rPr>
+                <w:sz w:val="24"/>
+                <w:szCs w:val="24"/>
+              </w:rPr>
+            </w:pPr>
+            <w:r>
+              <w:rPr>
+                <w:sz w:val="24"/>
+                <w:szCs w:val="24"/>
+              </w:rPr>
+              <w:t>2</w:t>
+            </w:r>
+          </w:p>
+        </w:tc>
+        <w:tc>
+          <w:tcPr>
+            <w:tcW w:w="643" w:type="pct"/>
+            <w:tcBorders>
+              <w:left w:val="none" w:sz="0" w:space="0" w:color="auto"/>
+              <w:right w:val="none" w:sz="0" w:space="0" w:color="auto"/>
+            </w:tcBorders>
+            <w:vAlign w:val="center"/>
+          </w:tcPr>
+          <w:p>
+            <w:pPr>
+              <w:contextualSpacing/>
+              <w:jc w:val="center"/>
+              <w:cnfStyle w:val="000000100000" w:firstRow="0" w:lastRow="0" w:firstColumn="0" w:lastColumn="0" w:oddVBand="0" w:evenVBand="0" w:oddHBand="1" w:evenHBand="0" w:firstRowFirstColumn="0" w:firstRowLastColumn="0" w:lastRowFirstColumn="0" w:lastRowLastColumn="0"/>
+              <w:rPr>
+                <w:sz w:val="24"/>
+                <w:szCs w:val="24"/>
+              </w:rPr>
+            </w:pPr>
+            <w:r>
+              <w:rPr>
+                <w:sz w:val="24"/>
+                <w:szCs w:val="24"/>
+              </w:rPr>
+              <w:t>2</w:t>
+            </w:r>
+          </w:p>
+        </w:tc>
+        <w:tc>
+          <w:tcPr>
+            <w:tcW w:w="767" w:type="pct"/>
+            <w:tcBorders>
+              <w:left w:val="none" w:sz="0" w:space="0" w:color="auto"/>
+              <w:right w:val="none" w:sz="0" w:space="0" w:color="auto"/>
+            </w:tcBorders>
+            <w:vAlign w:val="center"/>
+          </w:tcPr>
+          <w:p>
+            <w:pPr>
+              <w:contextualSpacing/>
+              <w:jc w:val="center"/>
+              <w:cnfStyle w:val="000000100000" w:firstRow="0" w:lastRow="0" w:firstColumn="0" w:lastColumn="0" w:oddVBand="0" w:evenVBand="0" w:oddHBand="1" w:evenHBand="0" w:firstRowFirstColumn="0" w:firstRowLastColumn="0" w:lastRowFirstColumn="0" w:lastRowLastColumn="0"/>
+              <w:rPr>
+                <w:sz w:val="24"/>
+                <w:szCs w:val="24"/>
+              </w:rPr>
+            </w:pPr>
+            <w:r>
+              <w:rPr>
+                <w:sz w:val="24"/>
+                <w:szCs w:val="24"/>
+              </w:rPr>
+              <w:t>63</w:t>
+            </w:r>
+          </w:p>
+        </w:tc>
+        <w:tc>
+          <w:tcPr>
+            <w:tcW w:w="690" w:type="pct"/>
+            <w:tcBorders>
+              <w:left w:val="none" w:sz="0" w:space="0" w:color="auto"/>
+              <w:right w:val="none" w:sz="0" w:space="0" w:color="auto"/>
+            </w:tcBorders>
+            <w:vAlign w:val="center"/>
+          </w:tcPr>
+          <w:p>
+            <w:pPr>
+              <w:contextualSpacing/>
+              <w:jc w:val="center"/>
+              <w:cnfStyle w:val="000000100000" w:firstRow="0" w:lastRow="0" w:firstColumn="0" w:lastColumn="0" w:oddVBand="0" w:evenVBand="0" w:oddHBand="1" w:evenHBand="0" w:firstRowFirstColumn="0" w:firstRowLastColumn="0" w:lastRowFirstColumn="0" w:lastRowLastColumn="0"/>
+              <w:rPr>
+                <w:sz w:val="24"/>
+                <w:szCs w:val="24"/>
+              </w:rPr>
+            </w:pPr>
+            <w:r>
+              <w:rPr>
+                <w:sz w:val="24"/>
+                <w:szCs w:val="24"/>
+              </w:rPr>
+              <w:t>Yes</w:t>
+            </w:r>
+          </w:p>
+        </w:tc>
+        <w:tc>
+          <w:tcPr>
+            <w:tcW w:w="1414" w:type="pct"/>
+            <w:tcBorders>
+              <w:left w:val="none" w:sz="0" w:space="0" w:color="auto"/>
+            </w:tcBorders>
+            <w:vAlign w:val="center"/>
+          </w:tcPr>
+          <w:p>
+            <w:pPr>
+              <w:jc w:val="center"/>
+              <w:cnfStyle w:val="000000100000" w:firstRow="0" w:lastRow="0" w:firstColumn="0" w:lastColumn="0" w:oddVBand="0" w:evenVBand="0" w:oddHBand="1" w:evenHBand="0" w:firstRowFirstColumn="0" w:firstRowLastColumn="0" w:lastRowFirstColumn="0" w:lastRowLastColumn="0"/>
+              <w:rPr>
+                <w:rFonts w:ascii="Calibri" w:hAnsi="Calibri" w:cs="Calibri"/>
+                <w:color w:val="000000"/>
+                <w:sz w:val="24"/>
+                <w:szCs w:val="24"/>
+              </w:rPr>
+            </w:pPr>
+            <w:r>
+              <w:rPr>
+                <w:rFonts w:ascii="Calibri" w:hAnsi="Calibri" w:cs="Calibri"/>
+                <w:color w:val="000000"/>
+                <w:sz w:val="24"/>
+                <w:szCs w:val="24"/>
+              </w:rPr>
+              <w:t>0.0260</w:t>
+            </w:r>
+            <w:r>
+              <w:rPr>
+                <w:rFonts w:ascii="Calibri" w:hAnsi="Calibri" w:cs="Calibri"/>
+                <w:color w:val="000000"/>
+                <w:sz w:val="24"/>
+                <w:szCs w:val="24"/>
+              </w:rPr>
+              <w:t xml:space="preserve">4 </w:t>
+            </w:r>
+            <w:r>
+              <w:rPr>
+                <w:sz w:val="24"/>
+                <w:szCs w:val="24"/>
+              </w:rPr>
+              <w:t>seconds</w:t>
+            </w:r>
+          </w:p>
+        </w:tc>
+      </w:tr>
+      <w:tr>
+        <w:trPr>
+          <w:cnfStyle w:val="000000010000" w:firstRow="0" w:lastRow="0" w:firstColumn="0" w:lastColumn="0" w:oddVBand="0" w:evenVBand="0" w:oddHBand="0" w:evenHBand="1" w:firstRowFirstColumn="0" w:firstRowLastColumn="0" w:lastRowFirstColumn="0" w:lastRowLastColumn="0"/>
+        </w:trPr>
+        <w:tc>
+          <w:tcPr>
+            <w:cnfStyle w:val="001000000000" w:firstRow="0" w:lastRow="0" w:firstColumn="1" w:lastColumn="0" w:oddVBand="0" w:evenVBand="0" w:oddHBand="0" w:evenHBand="0" w:firstRowFirstColumn="0" w:firstRowLastColumn="0" w:lastRowFirstColumn="0" w:lastRowLastColumn="0"/>
+            <w:tcW w:w="902" w:type="pct"/>
+            <w:tcBorders>
+              <w:right w:val="none" w:sz="0" w:space="0" w:color="auto"/>
+            </w:tcBorders>
+            <w:vAlign w:val="center"/>
+          </w:tcPr>
+          <w:p>
+            <w:pPr>
+              <w:contextualSpacing/>
+              <w:jc w:val="center"/>
+              <w:rPr>
+                <w:b w:val="0"/>
+                <w:sz w:val="24"/>
+                <w:szCs w:val="24"/>
+              </w:rPr>
+            </w:pPr>
+            <w:r>
+              <w:rPr>
+                <w:b w:val="0"/>
+                <w:sz w:val="24"/>
+                <w:szCs w:val="24"/>
+              </w:rPr>
+              <w:t xml:space="preserve">A Star Graph Search </w:t>
+            </w:r>
+          </w:p>
+        </w:tc>
+        <w:tc>
+          <w:tcPr>
+            <w:tcW w:w="583" w:type="pct"/>
+            <w:tcBorders>
+              <w:left w:val="none" w:sz="0" w:space="0" w:color="auto"/>
+              <w:right w:val="none" w:sz="0" w:space="0" w:color="auto"/>
+            </w:tcBorders>
+            <w:vAlign w:val="center"/>
+          </w:tcPr>
+          <w:p>
+            <w:pPr>
+              <w:contextualSpacing/>
+              <w:jc w:val="center"/>
+              <w:cnfStyle w:val="000000010000" w:firstRow="0" w:lastRow="0" w:firstColumn="0" w:lastColumn="0" w:oddVBand="0" w:evenVBand="0" w:oddHBand="0" w:evenHBand="1" w:firstRowFirstColumn="0" w:firstRowLastColumn="0" w:lastRowFirstColumn="0" w:lastRowLastColumn="0"/>
+              <w:rPr>
+                <w:sz w:val="24"/>
+                <w:szCs w:val="24"/>
+              </w:rPr>
+            </w:pPr>
+            <w:r>
+              <w:rPr>
+                <w:sz w:val="24"/>
+                <w:szCs w:val="24"/>
+              </w:rPr>
+              <w:t>2</w:t>
+            </w:r>
+          </w:p>
+        </w:tc>
+        <w:tc>
+          <w:tcPr>
+            <w:tcW w:w="643" w:type="pct"/>
+            <w:tcBorders>
+              <w:left w:val="none" w:sz="0" w:space="0" w:color="auto"/>
+              <w:right w:val="none" w:sz="0" w:space="0" w:color="auto"/>
+            </w:tcBorders>
+            <w:vAlign w:val="center"/>
+          </w:tcPr>
+          <w:p>
+            <w:pPr>
+              <w:contextualSpacing/>
+              <w:jc w:val="center"/>
+              <w:cnfStyle w:val="000000010000" w:firstRow="0" w:lastRow="0" w:firstColumn="0" w:lastColumn="0" w:oddVBand="0" w:evenVBand="0" w:oddHBand="0" w:evenHBand="1" w:firstRowFirstColumn="0" w:firstRowLastColumn="0" w:lastRowFirstColumn="0" w:lastRowLastColumn="0"/>
+              <w:rPr>
+                <w:sz w:val="24"/>
+                <w:szCs w:val="24"/>
+              </w:rPr>
+            </w:pPr>
+            <w:r>
+              <w:rPr>
+                <w:sz w:val="24"/>
+                <w:szCs w:val="24"/>
+              </w:rPr>
+              <w:t>2</w:t>
+            </w:r>
+          </w:p>
+        </w:tc>
+        <w:tc>
+          <w:tcPr>
+            <w:tcW w:w="767" w:type="pct"/>
+            <w:tcBorders>
+              <w:left w:val="none" w:sz="0" w:space="0" w:color="auto"/>
+              <w:right w:val="none" w:sz="0" w:space="0" w:color="auto"/>
+            </w:tcBorders>
+            <w:vAlign w:val="center"/>
+          </w:tcPr>
+          <w:p>
+            <w:pPr>
+              <w:contextualSpacing/>
+              <w:jc w:val="center"/>
+              <w:cnfStyle w:val="000000010000" w:firstRow="0" w:lastRow="0" w:firstColumn="0" w:lastColumn="0" w:oddVBand="0" w:evenVBand="0" w:oddHBand="0" w:evenHBand="1" w:firstRowFirstColumn="0" w:firstRowLastColumn="0" w:lastRowFirstColumn="0" w:lastRowLastColumn="0"/>
+              <w:rPr>
+                <w:sz w:val="24"/>
+                <w:szCs w:val="24"/>
+              </w:rPr>
+            </w:pPr>
+            <w:r>
+              <w:rPr>
+                <w:sz w:val="24"/>
+                <w:szCs w:val="24"/>
+              </w:rPr>
+              <w:t>63</w:t>
+            </w:r>
+          </w:p>
+        </w:tc>
+        <w:tc>
+          <w:tcPr>
+            <w:tcW w:w="690" w:type="pct"/>
+            <w:tcBorders>
+              <w:left w:val="none" w:sz="0" w:space="0" w:color="auto"/>
+              <w:right w:val="none" w:sz="0" w:space="0" w:color="auto"/>
+            </w:tcBorders>
+            <w:vAlign w:val="center"/>
+          </w:tcPr>
+          <w:p>
+            <w:pPr>
+              <w:contextualSpacing/>
+              <w:jc w:val="center"/>
+              <w:cnfStyle w:val="000000010000" w:firstRow="0" w:lastRow="0" w:firstColumn="0" w:lastColumn="0" w:oddVBand="0" w:evenVBand="0" w:oddHBand="0" w:evenHBand="1" w:firstRowFirstColumn="0" w:firstRowLastColumn="0" w:lastRowFirstColumn="0" w:lastRowLastColumn="0"/>
+              <w:rPr>
+                <w:sz w:val="24"/>
+                <w:szCs w:val="24"/>
+              </w:rPr>
+            </w:pPr>
+            <w:r>
+              <w:rPr>
+                <w:sz w:val="24"/>
+                <w:szCs w:val="24"/>
+              </w:rPr>
+              <w:t>Yes</w:t>
+            </w:r>
+          </w:p>
+        </w:tc>
+        <w:tc>
+          <w:tcPr>
+            <w:tcW w:w="1414" w:type="pct"/>
+            <w:tcBorders>
+              <w:left w:val="none" w:sz="0" w:space="0" w:color="auto"/>
+            </w:tcBorders>
+            <w:vAlign w:val="center"/>
+          </w:tcPr>
+          <w:p>
+            <w:pPr>
+              <w:jc w:val="center"/>
+              <w:cnfStyle w:val="000000010000" w:firstRow="0" w:lastRow="0" w:firstColumn="0" w:lastColumn="0" w:oddVBand="0" w:evenVBand="0" w:oddHBand="0" w:evenHBand="1" w:firstRowFirstColumn="0" w:firstRowLastColumn="0" w:lastRowFirstColumn="0" w:lastRowLastColumn="0"/>
+              <w:rPr>
+                <w:rFonts w:ascii="Calibri" w:hAnsi="Calibri" w:cs="Calibri"/>
+                <w:color w:val="000000"/>
+                <w:sz w:val="24"/>
+                <w:szCs w:val="24"/>
+              </w:rPr>
+            </w:pPr>
+            <w:r>
+              <w:rPr>
+                <w:rFonts w:ascii="Calibri" w:hAnsi="Calibri" w:cs="Calibri"/>
+                <w:color w:val="000000"/>
+                <w:sz w:val="24"/>
+                <w:szCs w:val="24"/>
+              </w:rPr>
+              <w:t>0.0312</w:t>
+            </w:r>
+            <w:r>
+              <w:rPr>
+                <w:rFonts w:ascii="Calibri" w:hAnsi="Calibri" w:cs="Calibri"/>
+                <w:color w:val="000000"/>
+                <w:sz w:val="24"/>
+                <w:szCs w:val="24"/>
+              </w:rPr>
+              <w:t xml:space="preserve">5 </w:t>
+            </w:r>
+            <w:r>
+              <w:rPr>
+                <w:sz w:val="24"/>
+                <w:szCs w:val="24"/>
+              </w:rPr>
+              <w:t>seconds</w:t>
+            </w:r>
+          </w:p>
+        </w:tc>
+      </w:tr>
+      <w:tr>
+        <w:trPr>
+          <w:cnfStyle w:val="000000100000" w:firstRow="0" w:lastRow="0" w:firstColumn="0" w:lastColumn="0" w:oddVBand="0" w:evenVBand="0" w:oddHBand="1" w:evenHBand="0" w:firstRowFirstColumn="0" w:firstRowLastColumn="0" w:lastRowFirstColumn="0" w:lastRowLastColumn="0"/>
+        </w:trPr>
+        <w:tc>
+          <w:tcPr>
+            <w:cnfStyle w:val="001000000000" w:firstRow="0" w:lastRow="0" w:firstColumn="1" w:lastColumn="0" w:oddVBand="0" w:evenVBand="0" w:oddHBand="0" w:evenHBand="0" w:firstRowFirstColumn="0" w:firstRowLastColumn="0" w:lastRowFirstColumn="0" w:lastRowLastColumn="0"/>
+            <w:tcW w:w="902" w:type="pct"/>
+            <w:tcBorders>
+              <w:right w:val="none" w:sz="0" w:space="0" w:color="auto"/>
+            </w:tcBorders>
+            <w:vAlign w:val="center"/>
+          </w:tcPr>
+          <w:p>
+            <w:pPr>
+              <w:contextualSpacing/>
+              <w:jc w:val="center"/>
+              <w:rPr>
+                <w:b w:val="0"/>
+                <w:sz w:val="24"/>
+                <w:szCs w:val="24"/>
+              </w:rPr>
+            </w:pPr>
+            <w:r>
+              <w:rPr>
+                <w:b w:val="0"/>
+                <w:sz w:val="24"/>
+                <w:szCs w:val="24"/>
+              </w:rPr>
+              <w:t>Breadth First Graph Search</w:t>
+            </w:r>
+          </w:p>
+        </w:tc>
+        <w:tc>
+          <w:tcPr>
+            <w:tcW w:w="583" w:type="pct"/>
+            <w:tcBorders>
+              <w:left w:val="none" w:sz="0" w:space="0" w:color="auto"/>
+              <w:right w:val="none" w:sz="0" w:space="0" w:color="auto"/>
+            </w:tcBorders>
+            <w:vAlign w:val="center"/>
+          </w:tcPr>
+          <w:p>
+            <w:pPr>
+              <w:contextualSpacing/>
+              <w:jc w:val="center"/>
+              <w:cnfStyle w:val="000000100000" w:firstRow="0" w:lastRow="0" w:firstColumn="0" w:lastColumn="0" w:oddVBand="0" w:evenVBand="0" w:oddHBand="1" w:evenHBand="0" w:firstRowFirstColumn="0" w:firstRowLastColumn="0" w:lastRowFirstColumn="0" w:lastRowLastColumn="0"/>
+              <w:rPr>
+                <w:sz w:val="24"/>
+                <w:szCs w:val="24"/>
+              </w:rPr>
+            </w:pPr>
+            <w:r>
+              <w:rPr>
+                <w:sz w:val="24"/>
+                <w:szCs w:val="24"/>
+              </w:rPr>
+              <w:t>4</w:t>
+            </w:r>
+          </w:p>
+        </w:tc>
+        <w:tc>
+          <w:tcPr>
+            <w:tcW w:w="643" w:type="pct"/>
+            <w:tcBorders>
+              <w:left w:val="none" w:sz="0" w:space="0" w:color="auto"/>
+              <w:right w:val="none" w:sz="0" w:space="0" w:color="auto"/>
+            </w:tcBorders>
+            <w:vAlign w:val="center"/>
+          </w:tcPr>
+          <w:p>
+            <w:pPr>
+              <w:contextualSpacing/>
+              <w:jc w:val="center"/>
+              <w:cnfStyle w:val="000000100000" w:firstRow="0" w:lastRow="0" w:firstColumn="0" w:lastColumn="0" w:oddVBand="0" w:evenVBand="0" w:oddHBand="1" w:evenHBand="0" w:firstRowFirstColumn="0" w:firstRowLastColumn="0" w:lastRowFirstColumn="0" w:lastRowLastColumn="0"/>
+              <w:rPr>
+                <w:sz w:val="24"/>
+                <w:szCs w:val="24"/>
+              </w:rPr>
+            </w:pPr>
+            <w:r>
+              <w:rPr>
+                <w:sz w:val="24"/>
+                <w:szCs w:val="24"/>
+              </w:rPr>
+              <w:t>4</w:t>
+            </w:r>
+          </w:p>
+        </w:tc>
+        <w:tc>
+          <w:tcPr>
+            <w:tcW w:w="767" w:type="pct"/>
+            <w:tcBorders>
+              <w:left w:val="none" w:sz="0" w:space="0" w:color="auto"/>
+              <w:right w:val="none" w:sz="0" w:space="0" w:color="auto"/>
+            </w:tcBorders>
+            <w:vAlign w:val="center"/>
+          </w:tcPr>
+          <w:p>
+            <w:pPr>
+              <w:contextualSpacing/>
+              <w:jc w:val="center"/>
+              <w:cnfStyle w:val="000000100000" w:firstRow="0" w:lastRow="0" w:firstColumn="0" w:lastColumn="0" w:oddVBand="0" w:evenVBand="0" w:oddHBand="1" w:evenHBand="0" w:firstRowFirstColumn="0" w:firstRowLastColumn="0" w:lastRowFirstColumn="0" w:lastRowLastColumn="0"/>
+              <w:rPr>
+                <w:sz w:val="24"/>
+                <w:szCs w:val="24"/>
+              </w:rPr>
+            </w:pPr>
+            <w:r>
+              <w:rPr>
+                <w:sz w:val="24"/>
+                <w:szCs w:val="24"/>
+              </w:rPr>
+              <w:t>79</w:t>
+            </w:r>
+          </w:p>
+        </w:tc>
+        <w:tc>
+          <w:tcPr>
+            <w:tcW w:w="690" w:type="pct"/>
+            <w:tcBorders>
+              <w:left w:val="none" w:sz="0" w:space="0" w:color="auto"/>
+              <w:right w:val="none" w:sz="0" w:space="0" w:color="auto"/>
+            </w:tcBorders>
+            <w:vAlign w:val="center"/>
+          </w:tcPr>
+          <w:p>
+            <w:pPr>
+              <w:contextualSpacing/>
+              <w:jc w:val="center"/>
+              <w:cnfStyle w:val="000000100000" w:firstRow="0" w:lastRow="0" w:firstColumn="0" w:lastColumn="0" w:oddVBand="0" w:evenVBand="0" w:oddHBand="1" w:evenHBand="0" w:firstRowFirstColumn="0" w:firstRowLastColumn="0" w:lastRowFirstColumn="0" w:lastRowLastColumn="0"/>
+              <w:rPr>
+                <w:sz w:val="24"/>
+                <w:szCs w:val="24"/>
+              </w:rPr>
+            </w:pPr>
+            <w:r>
+              <w:rPr>
+                <w:sz w:val="24"/>
+                <w:szCs w:val="24"/>
+              </w:rPr>
+              <w:t>Yes</w:t>
+            </w:r>
+          </w:p>
+        </w:tc>
+        <w:tc>
+          <w:tcPr>
+            <w:tcW w:w="1414" w:type="pct"/>
+            <w:tcBorders>
+              <w:left w:val="none" w:sz="0" w:space="0" w:color="auto"/>
+            </w:tcBorders>
+            <w:vAlign w:val="center"/>
+          </w:tcPr>
+          <w:p>
+            <w:pPr>
+              <w:contextualSpacing/>
+              <w:jc w:val="center"/>
+              <w:cnfStyle w:val="000000100000" w:firstRow="0" w:lastRow="0" w:firstColumn="0" w:lastColumn="0" w:oddVBand="0" w:evenVBand="0" w:oddHBand="1" w:evenHBand="0" w:firstRowFirstColumn="0" w:firstRowLastColumn="0" w:lastRowFirstColumn="0" w:lastRowLastColumn="0"/>
+              <w:rPr>
+                <w:sz w:val="24"/>
+                <w:szCs w:val="24"/>
+              </w:rPr>
+            </w:pPr>
+            <w:r>
+              <w:rPr>
+                <w:sz w:val="24"/>
+                <w:szCs w:val="24"/>
+              </w:rPr>
+              <w:t>203.85</w:t>
+            </w:r>
+            <w:r>
+              <w:rPr>
+                <w:sz w:val="24"/>
+                <w:szCs w:val="24"/>
+              </w:rPr>
+              <w:t xml:space="preserve"> </w:t>
+            </w:r>
+            <w:r>
+              <w:rPr>
+                <w:sz w:val="24"/>
+                <w:szCs w:val="24"/>
+              </w:rPr>
+              <w:t>seconds</w:t>
+            </w:r>
+          </w:p>
+        </w:tc>
+      </w:tr>
+      <w:tr>
+        <w:trPr>
+          <w:cnfStyle w:val="000000010000" w:firstRow="0" w:lastRow="0" w:firstColumn="0" w:lastColumn="0" w:oddVBand="0" w:evenVBand="0" w:oddHBand="0" w:evenHBand="1" w:firstRowFirstColumn="0" w:firstRowLastColumn="0" w:lastRowFirstColumn="0" w:lastRowLastColumn="0"/>
+        </w:trPr>
+        <w:tc>
+          <w:tcPr>
+            <w:cnfStyle w:val="001000000000" w:firstRow="0" w:lastRow="0" w:firstColumn="1" w:lastColumn="0" w:oddVBand="0" w:evenVBand="0" w:oddHBand="0" w:evenHBand="0" w:firstRowFirstColumn="0" w:firstRowLastColumn="0" w:lastRowFirstColumn="0" w:lastRowLastColumn="0"/>
+            <w:tcW w:w="902" w:type="pct"/>
+            <w:tcBorders>
+              <w:right w:val="none" w:sz="0" w:space="0" w:color="auto"/>
+            </w:tcBorders>
+            <w:vAlign w:val="center"/>
+          </w:tcPr>
+          <w:p>
+            <w:pPr>
+              <w:contextualSpacing/>
+              <w:jc w:val="center"/>
+              <w:rPr>
+                <w:b w:val="0"/>
+                <w:sz w:val="24"/>
+                <w:szCs w:val="24"/>
+              </w:rPr>
+            </w:pPr>
+            <w:r>
+              <w:rPr>
+                <w:b w:val="0"/>
+                <w:sz w:val="24"/>
+                <w:szCs w:val="24"/>
+              </w:rPr>
+              <w:t>A Star Graph Search</w:t>
+            </w:r>
+          </w:p>
+        </w:tc>
+        <w:tc>
+          <w:tcPr>
+            <w:tcW w:w="583" w:type="pct"/>
+            <w:tcBorders>
+              <w:left w:val="none" w:sz="0" w:space="0" w:color="auto"/>
+              <w:right w:val="none" w:sz="0" w:space="0" w:color="auto"/>
+            </w:tcBorders>
+            <w:vAlign w:val="center"/>
+          </w:tcPr>
+          <w:p>
+            <w:pPr>
+              <w:contextualSpacing/>
+              <w:jc w:val="center"/>
+              <w:cnfStyle w:val="000000010000" w:firstRow="0" w:lastRow="0" w:firstColumn="0" w:lastColumn="0" w:oddVBand="0" w:evenVBand="0" w:oddHBand="0" w:evenHBand="1" w:firstRowFirstColumn="0" w:firstRowLastColumn="0" w:lastRowFirstColumn="0" w:lastRowLastColumn="0"/>
+              <w:rPr>
+                <w:sz w:val="24"/>
+                <w:szCs w:val="24"/>
+              </w:rPr>
+            </w:pPr>
+            <w:r>
+              <w:rPr>
+                <w:sz w:val="24"/>
+                <w:szCs w:val="24"/>
+              </w:rPr>
+              <w:t>4</w:t>
+            </w:r>
+          </w:p>
+        </w:tc>
+        <w:tc>
+          <w:tcPr>
+            <w:tcW w:w="643" w:type="pct"/>
+            <w:tcBorders>
+              <w:left w:val="none" w:sz="0" w:space="0" w:color="auto"/>
+              <w:right w:val="none" w:sz="0" w:space="0" w:color="auto"/>
+            </w:tcBorders>
+            <w:vAlign w:val="center"/>
+          </w:tcPr>
+          <w:p>
+            <w:pPr>
+              <w:contextualSpacing/>
+              <w:jc w:val="center"/>
+              <w:cnfStyle w:val="000000010000" w:firstRow="0" w:lastRow="0" w:firstColumn="0" w:lastColumn="0" w:oddVBand="0" w:evenVBand="0" w:oddHBand="0" w:evenHBand="1" w:firstRowFirstColumn="0" w:firstRowLastColumn="0" w:lastRowFirstColumn="0" w:lastRowLastColumn="0"/>
+              <w:rPr>
+                <w:sz w:val="24"/>
+                <w:szCs w:val="24"/>
+              </w:rPr>
+            </w:pPr>
+            <w:r>
+              <w:rPr>
+                <w:sz w:val="24"/>
+                <w:szCs w:val="24"/>
+              </w:rPr>
+              <w:t>4</w:t>
+            </w:r>
+          </w:p>
+        </w:tc>
+        <w:tc>
+          <w:tcPr>
+            <w:tcW w:w="767" w:type="pct"/>
+            <w:tcBorders>
+              <w:left w:val="none" w:sz="0" w:space="0" w:color="auto"/>
+              <w:right w:val="none" w:sz="0" w:space="0" w:color="auto"/>
+            </w:tcBorders>
+            <w:vAlign w:val="center"/>
+          </w:tcPr>
+          <w:p>
+            <w:pPr>
+              <w:contextualSpacing/>
+              <w:jc w:val="center"/>
+              <w:cnfStyle w:val="000000010000" w:firstRow="0" w:lastRow="0" w:firstColumn="0" w:lastColumn="0" w:oddVBand="0" w:evenVBand="0" w:oddHBand="0" w:evenHBand="1" w:firstRowFirstColumn="0" w:firstRowLastColumn="0" w:lastRowFirstColumn="0" w:lastRowLastColumn="0"/>
+              <w:rPr>
+                <w:sz w:val="24"/>
+                <w:szCs w:val="24"/>
+              </w:rPr>
+            </w:pPr>
+            <w:r>
+              <w:rPr>
+                <w:sz w:val="24"/>
+                <w:szCs w:val="24"/>
+              </w:rPr>
+              <w:t>79</w:t>
+            </w:r>
+          </w:p>
+        </w:tc>
+        <w:tc>
+          <w:tcPr>
+            <w:tcW w:w="690" w:type="pct"/>
+            <w:tcBorders>
+              <w:left w:val="none" w:sz="0" w:space="0" w:color="auto"/>
+              <w:right w:val="none" w:sz="0" w:space="0" w:color="auto"/>
+            </w:tcBorders>
+            <w:vAlign w:val="center"/>
+          </w:tcPr>
+          <w:p>
+            <w:pPr>
+              <w:contextualSpacing/>
+              <w:jc w:val="center"/>
+              <w:cnfStyle w:val="000000010000" w:firstRow="0" w:lastRow="0" w:firstColumn="0" w:lastColumn="0" w:oddVBand="0" w:evenVBand="0" w:oddHBand="0" w:evenHBand="1" w:firstRowFirstColumn="0" w:firstRowLastColumn="0" w:lastRowFirstColumn="0" w:lastRowLastColumn="0"/>
+              <w:rPr>
+                <w:sz w:val="24"/>
+                <w:szCs w:val="24"/>
+              </w:rPr>
+            </w:pPr>
+            <w:r>
+              <w:rPr>
+                <w:sz w:val="24"/>
+                <w:szCs w:val="24"/>
+              </w:rPr>
+              <w:t>Yes</w:t>
+            </w:r>
+          </w:p>
+        </w:tc>
+        <w:tc>
+          <w:tcPr>
+            <w:tcW w:w="1414" w:type="pct"/>
+            <w:tcBorders>
+              <w:left w:val="none" w:sz="0" w:space="0" w:color="auto"/>
+            </w:tcBorders>
+            <w:vAlign w:val="center"/>
+          </w:tcPr>
+          <w:p>
+            <w:pPr>
+              <w:contextualSpacing/>
+              <w:jc w:val="center"/>
+              <w:cnfStyle w:val="000000010000" w:firstRow="0" w:lastRow="0" w:firstColumn="0" w:lastColumn="0" w:oddVBand="0" w:evenVBand="0" w:oddHBand="0" w:evenHBand="1" w:firstRowFirstColumn="0" w:firstRowLastColumn="0" w:lastRowFirstColumn="0" w:lastRowLastColumn="0"/>
+              <w:rPr>
+                <w:sz w:val="24"/>
+                <w:szCs w:val="24"/>
+              </w:rPr>
+            </w:pPr>
+            <w:r>
+              <w:rPr>
+                <w:sz w:val="24"/>
+                <w:szCs w:val="24"/>
+              </w:rPr>
+              <w:t>152.31</w:t>
+            </w:r>
+            <w:r>
+              <w:rPr>
+                <w:sz w:val="24"/>
+                <w:szCs w:val="24"/>
+              </w:rPr>
+              <w:t xml:space="preserve"> </w:t>
+            </w:r>
+            <w:r>
+              <w:rPr>
+                <w:sz w:val="24"/>
+                <w:szCs w:val="24"/>
+              </w:rPr>
+              <w:t>seconds</w:t>
+            </w:r>
+          </w:p>
+        </w:tc>
+      </w:tr>
+    </w:tbl>
     <w:p>
       <w:pPr>
         <w:contextualSpacing/>
         <w:jc w:val="both"/>
         <w:rPr>
-          <w:sz w:val="24"/>
+          <w:sz w:val="8"/>
         </w:rPr>
       </w:pPr>
     </w:p>
     <w:p>
       <w:pPr>
-        <w:contextualSpacing/>
-        <w:jc w:val="both"/>
-        <w:rPr>
-          <w:sz w:val="24"/>
-        </w:rPr>
-      </w:pPr>
-    </w:p>
-    <w:p>
-      <w:pPr>
-        <w:contextualSpacing/>
-        <w:jc w:val="both"/>
-        <w:rPr>
-          <w:sz w:val="24"/>
-        </w:rPr>
-      </w:pPr>
-    </w:p>
-    <w:p>
-      <w:pPr>
-        <w:contextualSpacing/>
-        <w:jc w:val="center"/>
-        <w:rPr>
-          <w:sz w:val="24"/>
-        </w:rPr>
-      </w:pPr>
-      <w:r>
-        <w:rPr>
-          <w:sz w:val="24"/>
-          <w:highlight w:val="yellow"/>
-        </w:rPr>
-        <w:t>(Insert side by side screenshot of python output)</w:t>
-      </w:r>
-    </w:p>
-    <w:p>
-      <w:pPr>
-        <w:contextualSpacing/>
-        <w:jc w:val="both"/>
-        <w:rPr>
-          <w:sz w:val="24"/>
-        </w:rPr>
-      </w:pPr>
-    </w:p>
-    <w:p>
-      <w:pPr>
-        <w:contextualSpacing/>
-        <w:jc w:val="both"/>
-        <w:rPr>
-          <w:sz w:val="24"/>
-        </w:rPr>
-      </w:pPr>
-    </w:p>
-    <w:p>
-      <w:pPr>
         <w:pStyle w:val="Caption"/>
         <w:jc w:val="center"/>
         <w:rPr>
           <w:color w:val="auto"/>
-          <w:sz w:val="36"/>
+          <w:sz w:val="24"/>
         </w:rPr>
       </w:pPr>
       <w:r>
@@ -2349,7 +3520,7 @@
           <w:color w:val="auto"/>
           <w:sz w:val="24"/>
         </w:rPr>
-        <w:t xml:space="preserve">Figure </w:t>
+        <w:t xml:space="preserve">Table </w:t>
       </w:r>
       <w:r>
         <w:rPr>
@@ -2363,7 +3534,7 @@
           <w:color w:val="auto"/>
           <w:sz w:val="24"/>
         </w:rPr>
-        <w:instrText xml:space="preserve"> SEQ Figure \* ARABIC </w:instrText>
+        <w:instrText xml:space="preserve"> SEQ Table \* ARABIC </w:instrText>
       </w:r>
       <w:r>
         <w:rPr>
@@ -2378,7 +3549,7 @@
           <w:color w:val="auto"/>
           <w:sz w:val="24"/>
         </w:rPr>
-        <w:t>2</w:t>
+        <w:t>1</w:t>
       </w:r>
       <w:r>
         <w:rPr>
@@ -2392,121 +3563,52 @@
           <w:color w:val="auto"/>
           <w:sz w:val="24"/>
         </w:rPr>
-        <w:t>: Breadth First Graph Search vs A Star Graph Search</w:t>
+        <w:t xml:space="preserve">: Performance of Breadth First </w:t>
+      </w:r>
+      <w:r>
+        <w:rPr>
+          <w:color w:val="auto"/>
+          <w:sz w:val="24"/>
+        </w:rPr>
+        <w:t>and</w:t>
+      </w:r>
+      <w:r>
+        <w:rPr>
+          <w:color w:val="auto"/>
+          <w:sz w:val="24"/>
+        </w:rPr>
+        <w:t xml:space="preserve"> A </w:t>
+      </w:r>
+      <w:r>
+        <w:rPr>
+          <w:color w:val="auto"/>
+          <w:sz w:val="24"/>
+        </w:rPr>
+        <w:t>S</w:t>
+      </w:r>
+      <w:r>
+        <w:rPr>
+          <w:color w:val="auto"/>
+          <w:sz w:val="24"/>
+        </w:rPr>
+        <w:t xml:space="preserve">tar </w:t>
+      </w:r>
+      <w:r>
+        <w:rPr>
+          <w:color w:val="auto"/>
+          <w:sz w:val="24"/>
+        </w:rPr>
+        <w:t>S</w:t>
+      </w:r>
+      <w:r>
+        <w:rPr>
+          <w:color w:val="auto"/>
+          <w:sz w:val="24"/>
+        </w:rPr>
+        <w:t>earch</w:t>
       </w:r>
     </w:p>
-    <w:p>
-      <w:pPr>
-        <w:contextualSpacing/>
-        <w:jc w:val="both"/>
-        <w:rPr>
-          <w:sz w:val="24"/>
-        </w:rPr>
-      </w:pPr>
-      <w:r>
-        <w:rPr>
-          <w:sz w:val="24"/>
-        </w:rPr>
-        <w:lastRenderedPageBreak/>
-        <w:t>The</w:t>
-      </w:r>
-      <w:r>
-        <w:rPr>
-          <w:sz w:val="24"/>
-        </w:rPr>
-        <w:t xml:space="preserve"> </w:t>
-      </w:r>
-      <w:r>
-        <w:rPr>
-          <w:sz w:val="24"/>
-        </w:rPr>
-        <w:t>performance of an A star search</w:t>
-      </w:r>
-      <w:r>
-        <w:rPr>
-          <w:sz w:val="24"/>
-        </w:rPr>
-        <w:t xml:space="preserve"> </w:t>
-      </w:r>
-      <w:r>
-        <w:rPr>
-          <w:sz w:val="24"/>
-        </w:rPr>
-        <w:t xml:space="preserve">was significantly faster for large search spaces when compared to a breadth first search (BFS). However, for smaller search spaces the A star search did take slightly longer than the BFS. Given the small overall time taken for both to solve the problem (a second or less), this loss of performance can be seen as negligible for </w:t>
-      </w:r>
-      <w:r>
-        <w:rPr>
-          <w:sz w:val="24"/>
-        </w:rPr>
-        <w:t xml:space="preserve">these </w:t>
-      </w:r>
-      <w:r>
-        <w:rPr>
-          <w:sz w:val="24"/>
-        </w:rPr>
-        <w:t>smaller problem</w:t>
-      </w:r>
-      <w:r>
-        <w:rPr>
-          <w:sz w:val="24"/>
-        </w:rPr>
-        <w:t xml:space="preserve"> </w:t>
-      </w:r>
-      <w:r>
-        <w:rPr>
-          <w:sz w:val="24"/>
-        </w:rPr>
-        <w:t>s</w:t>
-      </w:r>
-      <w:r>
-        <w:rPr>
-          <w:sz w:val="24"/>
-        </w:rPr>
-        <w:t>paces</w:t>
-      </w:r>
-      <w:r>
-        <w:rPr>
-          <w:sz w:val="24"/>
-        </w:rPr>
-        <w:t xml:space="preserve">.  Table </w:t>
-      </w:r>
-      <w:r>
-        <w:rPr>
-          <w:sz w:val="24"/>
-          <w:highlight w:val="yellow"/>
-        </w:rPr>
-        <w:t>1</w:t>
-      </w:r>
-      <w:r>
-        <w:rPr>
-          <w:sz w:val="24"/>
-        </w:rPr>
-        <w:t xml:space="preserve"> below summarises the performance of both BFS and </w:t>
-      </w:r>
-      <w:proofErr w:type="gramStart"/>
-      <w:r>
-        <w:rPr>
-          <w:sz w:val="24"/>
-        </w:rPr>
-        <w:t>A</w:t>
-      </w:r>
-      <w:proofErr w:type="gramEnd"/>
-      <w:r>
-        <w:rPr>
-          <w:sz w:val="24"/>
-        </w:rPr>
-        <w:t xml:space="preserve"> star searches for different problem sizes.</w:t>
-      </w:r>
-    </w:p>
-    <w:p>
-      <w:pPr>
-        <w:contextualSpacing/>
-        <w:jc w:val="both"/>
-        <w:rPr>
-          <w:sz w:val="24"/>
-        </w:rPr>
-      </w:pPr>
-    </w:p>
+    <w:p/>
     <w:tbl>
       <w:tblPr>
         <w:tblStyle w:val="MediumShading1-Accent1"/>
@@ -2522,11 +3624,11 @@
         <w:tblLook w:val="04A0" w:firstRow="1" w:lastRow="0" w:firstColumn="1" w:lastColumn="0" w:noHBand="0" w:noVBand="1"/>
       </w:tblPr>
       <w:tblGrid>
-        <w:gridCol w:w="2024"/>
-        <w:gridCol w:w="1841"/>
-        <w:gridCol w:w="1774"/>
-        <w:gridCol w:w="1943"/>
-        <w:gridCol w:w="1660"/>
+        <w:gridCol w:w="1668"/>
+        <w:gridCol w:w="1702"/>
+        <w:gridCol w:w="1558"/>
+        <w:gridCol w:w="2978"/>
+        <w:gridCol w:w="1336"/>
       </w:tblGrid>
       <w:tr>
         <w:trPr>
@@ -2535,13 +3637,14 @@
         <w:tc>
           <w:tcPr>
             <w:cnfStyle w:val="001000000000" w:firstRow="0" w:lastRow="0" w:firstColumn="1" w:lastColumn="0" w:oddVBand="0" w:evenVBand="0" w:oddHBand="0" w:evenHBand="0" w:firstRowFirstColumn="0" w:firstRowLastColumn="0" w:lastRowFirstColumn="0" w:lastRowLastColumn="0"/>
-            <w:tcW w:w="1095" w:type="pct"/>
+            <w:tcW w:w="902" w:type="pct"/>
             <w:tcBorders>
               <w:top w:val="none" w:sz="0" w:space="0" w:color="auto"/>
               <w:left w:val="none" w:sz="0" w:space="0" w:color="auto"/>
               <w:bottom w:val="none" w:sz="0" w:space="0" w:color="auto"/>
               <w:right w:val="none" w:sz="0" w:space="0" w:color="auto"/>
             </w:tcBorders>
+            <w:vAlign w:val="center"/>
           </w:tcPr>
           <w:p>
             <w:pPr>
@@ -2549,25 +3652,28 @@
               <w:jc w:val="center"/>
               <w:rPr>
                 <w:sz w:val="24"/>
+                <w:szCs w:val="24"/>
               </w:rPr>
             </w:pPr>
             <w:r>
               <w:rPr>
                 <w:sz w:val="24"/>
-              </w:rPr>
-              <w:t>Search Type</w:t>
+                <w:szCs w:val="24"/>
+              </w:rPr>
+              <w:t>Number of Boxes</w:t>
             </w:r>
           </w:p>
         </w:tc>
         <w:tc>
           <w:tcPr>
-            <w:tcW w:w="996" w:type="pct"/>
+            <w:tcW w:w="921" w:type="pct"/>
             <w:tcBorders>
               <w:top w:val="none" w:sz="0" w:space="0" w:color="auto"/>
               <w:left w:val="none" w:sz="0" w:space="0" w:color="auto"/>
               <w:bottom w:val="none" w:sz="0" w:space="0" w:color="auto"/>
               <w:right w:val="none" w:sz="0" w:space="0" w:color="auto"/>
             </w:tcBorders>
+            <w:vAlign w:val="center"/>
           </w:tcPr>
           <w:p>
             <w:pPr>
@@ -2576,25 +3682,35 @@
               <w:cnfStyle w:val="100000000000" w:firstRow="1" w:lastRow="0" w:firstColumn="0" w:lastColumn="0" w:oddVBand="0" w:evenVBand="0" w:oddHBand="0" w:evenHBand="0" w:firstRowFirstColumn="0" w:firstRowLastColumn="0" w:lastRowFirstColumn="0" w:lastRowLastColumn="0"/>
               <w:rPr>
                 <w:sz w:val="24"/>
+                <w:szCs w:val="24"/>
               </w:rPr>
             </w:pPr>
             <w:r>
               <w:rPr>
                 <w:sz w:val="24"/>
-              </w:rPr>
-              <w:t>Number of Boxes</w:t>
+                <w:szCs w:val="24"/>
+              </w:rPr>
+              <w:t xml:space="preserve">Number of </w:t>
+            </w:r>
+            <w:r>
+              <w:rPr>
+                <w:sz w:val="24"/>
+                <w:szCs w:val="24"/>
+              </w:rPr>
+              <w:t>Targets</w:t>
             </w:r>
           </w:p>
         </w:tc>
         <w:tc>
           <w:tcPr>
-            <w:tcW w:w="960" w:type="pct"/>
+            <w:tcW w:w="843" w:type="pct"/>
             <w:tcBorders>
               <w:top w:val="none" w:sz="0" w:space="0" w:color="auto"/>
               <w:left w:val="none" w:sz="0" w:space="0" w:color="auto"/>
               <w:bottom w:val="none" w:sz="0" w:space="0" w:color="auto"/>
               <w:right w:val="none" w:sz="0" w:space="0" w:color="auto"/>
             </w:tcBorders>
+            <w:vAlign w:val="center"/>
           </w:tcPr>
           <w:p>
             <w:pPr>
@@ -2603,25 +3719,28 @@
               <w:cnfStyle w:val="100000000000" w:firstRow="1" w:lastRow="0" w:firstColumn="0" w:lastColumn="0" w:oddVBand="0" w:evenVBand="0" w:oddHBand="0" w:evenHBand="0" w:firstRowFirstColumn="0" w:firstRowLastColumn="0" w:lastRowFirstColumn="0" w:lastRowLastColumn="0"/>
               <w:rPr>
                 <w:sz w:val="24"/>
+                <w:szCs w:val="24"/>
               </w:rPr>
             </w:pPr>
             <w:r>
               <w:rPr>
                 <w:sz w:val="24"/>
-              </w:rPr>
-              <w:t>Number of Goals</w:t>
+                <w:szCs w:val="24"/>
+              </w:rPr>
+              <w:t>Warehouse Size</w:t>
             </w:r>
           </w:p>
         </w:tc>
         <w:tc>
           <w:tcPr>
-            <w:tcW w:w="1051" w:type="pct"/>
+            <w:tcW w:w="1611" w:type="pct"/>
             <w:tcBorders>
               <w:top w:val="none" w:sz="0" w:space="0" w:color="auto"/>
               <w:left w:val="none" w:sz="0" w:space="0" w:color="auto"/>
               <w:bottom w:val="none" w:sz="0" w:space="0" w:color="auto"/>
               <w:right w:val="none" w:sz="0" w:space="0" w:color="auto"/>
             </w:tcBorders>
+            <w:vAlign w:val="center"/>
           </w:tcPr>
           <w:p>
             <w:pPr>
@@ -2630,36 +3749,45 @@
               <w:cnfStyle w:val="100000000000" w:firstRow="1" w:lastRow="0" w:firstColumn="0" w:lastColumn="0" w:oddVBand="0" w:evenVBand="0" w:oddHBand="0" w:evenHBand="0" w:firstRowFirstColumn="0" w:firstRowLastColumn="0" w:lastRowFirstColumn="0" w:lastRowLastColumn="0"/>
               <w:rPr>
                 <w:sz w:val="24"/>
+                <w:szCs w:val="24"/>
               </w:rPr>
             </w:pPr>
             <w:r>
               <w:rPr>
                 <w:sz w:val="24"/>
-              </w:rPr>
-              <w:t>Solution Found</w:t>
+                <w:szCs w:val="24"/>
+              </w:rPr>
+              <w:t>Faster Search Type</w:t>
             </w:r>
           </w:p>
         </w:tc>
         <w:tc>
           <w:tcPr>
-            <w:tcW w:w="898" w:type="pct"/>
+            <w:tcW w:w="723" w:type="pct"/>
             <w:tcBorders>
               <w:top w:val="none" w:sz="0" w:space="0" w:color="auto"/>
               <w:left w:val="none" w:sz="0" w:space="0" w:color="auto"/>
               <w:bottom w:val="none" w:sz="0" w:space="0" w:color="auto"/>
               <w:right w:val="none" w:sz="0" w:space="0" w:color="auto"/>
             </w:tcBorders>
+            <w:vAlign w:val="center"/>
           </w:tcPr>
           <w:p>
             <w:pPr>
+              <w:contextualSpacing/>
               <w:jc w:val="center"/>
               <w:cnfStyle w:val="100000000000" w:firstRow="1" w:lastRow="0" w:firstColumn="0" w:lastColumn="0" w:oddVBand="0" w:evenVBand="0" w:oddHBand="0" w:evenHBand="0" w:firstRowFirstColumn="0" w:firstRowLastColumn="0" w:lastRowFirstColumn="0" w:lastRowLastColumn="0"/>
+              <w:rPr>
+                <w:sz w:val="24"/>
+                <w:szCs w:val="24"/>
+              </w:rPr>
             </w:pPr>
             <w:r>
               <w:rPr>
                 <w:sz w:val="24"/>
-              </w:rPr>
-              <w:t>Time Taken to Solve</w:t>
+                <w:szCs w:val="24"/>
+              </w:rPr>
+              <w:t xml:space="preserve">Times Faster </w:t>
             </w:r>
           </w:p>
         </w:tc>
@@ -2671,7 +3799,7 @@
         <w:tc>
           <w:tcPr>
             <w:cnfStyle w:val="001000000000" w:firstRow="0" w:lastRow="0" w:firstColumn="1" w:lastColumn="0" w:oddVBand="0" w:evenVBand="0" w:oddHBand="0" w:evenHBand="0" w:firstRowFirstColumn="0" w:firstRowLastColumn="0" w:lastRowFirstColumn="0" w:lastRowLastColumn="0"/>
-            <w:tcW w:w="1095" w:type="pct"/>
+            <w:tcW w:w="902" w:type="pct"/>
             <w:tcBorders>
               <w:right w:val="none" w:sz="0" w:space="0" w:color="auto"/>
             </w:tcBorders>
@@ -2684,20 +3812,22 @@
               <w:rPr>
                 <w:b w:val="0"/>
                 <w:sz w:val="24"/>
+                <w:szCs w:val="24"/>
               </w:rPr>
             </w:pPr>
             <w:r>
               <w:rPr>
                 <w:b w:val="0"/>
                 <w:sz w:val="24"/>
-              </w:rPr>
-              <w:t>Breadth First Graph Search</w:t>
+                <w:szCs w:val="24"/>
+              </w:rPr>
+              <w:t>2</w:t>
             </w:r>
           </w:p>
         </w:tc>
         <w:tc>
           <w:tcPr>
-            <w:tcW w:w="996" w:type="pct"/>
+            <w:tcW w:w="921" w:type="pct"/>
             <w:tcBorders>
               <w:left w:val="none" w:sz="0" w:space="0" w:color="auto"/>
               <w:right w:val="none" w:sz="0" w:space="0" w:color="auto"/>
@@ -2711,13 +3841,21 @@
               <w:cnfStyle w:val="000000100000" w:firstRow="0" w:lastRow="0" w:firstColumn="0" w:lastColumn="0" w:oddVBand="0" w:evenVBand="0" w:oddHBand="1" w:evenHBand="0" w:firstRowFirstColumn="0" w:firstRowLastColumn="0" w:lastRowFirstColumn="0" w:lastRowLastColumn="0"/>
               <w:rPr>
                 <w:sz w:val="24"/>
+                <w:szCs w:val="24"/>
               </w:rPr>
             </w:pPr>
+            <w:r>
+              <w:rPr>
+                <w:sz w:val="24"/>
+                <w:szCs w:val="24"/>
+              </w:rPr>
+              <w:t>2</w:t>
+            </w:r>
           </w:p>
         </w:tc>
         <w:tc>
           <w:tcPr>
-            <w:tcW w:w="960" w:type="pct"/>
+            <w:tcW w:w="843" w:type="pct"/>
             <w:tcBorders>
               <w:left w:val="none" w:sz="0" w:space="0" w:color="auto"/>
               <w:right w:val="none" w:sz="0" w:space="0" w:color="auto"/>
@@ -2731,13 +3869,21 @@
               <w:cnfStyle w:val="000000100000" w:firstRow="0" w:lastRow="0" w:firstColumn="0" w:lastColumn="0" w:oddVBand="0" w:evenVBand="0" w:oddHBand="1" w:evenHBand="0" w:firstRowFirstColumn="0" w:firstRowLastColumn="0" w:lastRowFirstColumn="0" w:lastRowLastColumn="0"/>
               <w:rPr>
                 <w:sz w:val="24"/>
+                <w:szCs w:val="24"/>
               </w:rPr>
             </w:pPr>
+            <w:r>
+              <w:rPr>
+                <w:sz w:val="24"/>
+                <w:szCs w:val="24"/>
+              </w:rPr>
+              <w:t>63</w:t>
+            </w:r>
           </w:p>
         </w:tc>
         <w:tc>
           <w:tcPr>
-            <w:tcW w:w="1051" w:type="pct"/>
+            <w:tcW w:w="1611" w:type="pct"/>
             <w:tcBorders>
               <w:left w:val="none" w:sz="0" w:space="0" w:color="auto"/>
               <w:right w:val="none" w:sz="0" w:space="0" w:color="auto"/>
@@ -2751,13 +3897,29 @@
               <w:cnfStyle w:val="000000100000" w:firstRow="0" w:lastRow="0" w:firstColumn="0" w:lastColumn="0" w:oddVBand="0" w:evenVBand="0" w:oddHBand="1" w:evenHBand="0" w:firstRowFirstColumn="0" w:firstRowLastColumn="0" w:lastRowFirstColumn="0" w:lastRowLastColumn="0"/>
               <w:rPr>
                 <w:sz w:val="24"/>
+                <w:szCs w:val="24"/>
               </w:rPr>
             </w:pPr>
+            <w:r>
+              <w:rPr>
+                <w:b/>
+                <w:sz w:val="24"/>
+                <w:szCs w:val="24"/>
+              </w:rPr>
+              <w:t>Breadth First</w:t>
+            </w:r>
+            <w:r>
+              <w:rPr>
+                <w:sz w:val="24"/>
+                <w:szCs w:val="24"/>
+              </w:rPr>
+              <w:t xml:space="preserve"> Graph Search</w:t>
+            </w:r>
           </w:p>
         </w:tc>
         <w:tc>
           <w:tcPr>
-            <w:tcW w:w="898" w:type="pct"/>
+            <w:tcW w:w="723" w:type="pct"/>
             <w:tcBorders>
               <w:left w:val="none" w:sz="0" w:space="0" w:color="auto"/>
             </w:tcBorders>
@@ -2765,9 +3927,35 @@
           </w:tcPr>
           <w:p>
             <w:pPr>
+              <w:contextualSpacing/>
               <w:jc w:val="center"/>
               <w:cnfStyle w:val="000000100000" w:firstRow="0" w:lastRow="0" w:firstColumn="0" w:lastColumn="0" w:oddVBand="0" w:evenVBand="0" w:oddHBand="1" w:evenHBand="0" w:firstRowFirstColumn="0" w:firstRowLastColumn="0" w:lastRowFirstColumn="0" w:lastRowLastColumn="0"/>
+              <w:rPr>
+                <w:sz w:val="24"/>
+                <w:szCs w:val="24"/>
+              </w:rPr>
             </w:pPr>
+            <w:r>
+              <w:rPr>
+                <w:sz w:val="24"/>
+                <w:szCs w:val="24"/>
+              </w:rPr>
+              <w:t>1.2</w:t>
+            </w:r>
+            <w:r>
+              <w:rPr>
+                <w:sz w:val="24"/>
+                <w:szCs w:val="24"/>
+              </w:rPr>
+              <w:t>0</w:t>
+            </w:r>
+            <w:r>
+              <w:rPr>
+                <w:sz w:val="24"/>
+                <w:szCs w:val="24"/>
+              </w:rPr>
+              <w:t xml:space="preserve"> (approx.)</w:t>
+            </w:r>
           </w:p>
         </w:tc>
       </w:tr>
@@ -2778,9 +3966,8 @@
         <w:tc>
           <w:tcPr>
             <w:cnfStyle w:val="001000000000" w:firstRow="0" w:lastRow="0" w:firstColumn="1" w:lastColumn="0" w:oddVBand="0" w:evenVBand="0" w:oddHBand="0" w:evenHBand="0" w:firstRowFirstColumn="0" w:firstRowLastColumn="0" w:lastRowFirstColumn="0" w:lastRowLastColumn="0"/>
-            <w:tcW w:w="1095" w:type="pct"/>
+            <w:tcW w:w="902" w:type="pct"/>
             <w:tcBorders>
-              <w:bottom w:val="single" w:sz="4" w:space="0" w:color="auto"/>
               <w:right w:val="none" w:sz="0" w:space="0" w:color="auto"/>
             </w:tcBorders>
             <w:vAlign w:val="center"/>
@@ -2792,23 +3979,24 @@
               <w:rPr>
                 <w:b w:val="0"/>
                 <w:sz w:val="24"/>
+                <w:szCs w:val="24"/>
               </w:rPr>
             </w:pPr>
             <w:r>
               <w:rPr>
                 <w:b w:val="0"/>
                 <w:sz w:val="24"/>
-              </w:rPr>
-              <w:t>A Star Graph Search</w:t>
+                <w:szCs w:val="24"/>
+              </w:rPr>
+              <w:t>4</w:t>
             </w:r>
           </w:p>
         </w:tc>
         <w:tc>
           <w:tcPr>
-            <w:tcW w:w="996" w:type="pct"/>
+            <w:tcW w:w="921" w:type="pct"/>
             <w:tcBorders>
               <w:left w:val="none" w:sz="0" w:space="0" w:color="auto"/>
-              <w:bottom w:val="single" w:sz="4" w:space="0" w:color="auto"/>
               <w:right w:val="none" w:sz="0" w:space="0" w:color="auto"/>
             </w:tcBorders>
             <w:vAlign w:val="center"/>
@@ -2820,16 +4008,23 @@
               <w:cnfStyle w:val="000000010000" w:firstRow="0" w:lastRow="0" w:firstColumn="0" w:lastColumn="0" w:oddVBand="0" w:evenVBand="0" w:oddHBand="0" w:evenHBand="1" w:firstRowFirstColumn="0" w:firstRowLastColumn="0" w:lastRowFirstColumn="0" w:lastRowLastColumn="0"/>
               <w:rPr>
                 <w:sz w:val="24"/>
+                <w:szCs w:val="24"/>
               </w:rPr>
             </w:pPr>
+            <w:r>
+              <w:rPr>
+                <w:sz w:val="24"/>
+                <w:szCs w:val="24"/>
+              </w:rPr>
+              <w:t>4</w:t>
+            </w:r>
           </w:p>
         </w:tc>
         <w:tc>
           <w:tcPr>
-            <w:tcW w:w="960" w:type="pct"/>
+            <w:tcW w:w="843" w:type="pct"/>
             <w:tcBorders>
               <w:left w:val="none" w:sz="0" w:space="0" w:color="auto"/>
-              <w:bottom w:val="single" w:sz="4" w:space="0" w:color="auto"/>
               <w:right w:val="none" w:sz="0" w:space="0" w:color="auto"/>
             </w:tcBorders>
             <w:vAlign w:val="center"/>
@@ -2841,16 +4036,23 @@
               <w:cnfStyle w:val="000000010000" w:firstRow="0" w:lastRow="0" w:firstColumn="0" w:lastColumn="0" w:oddVBand="0" w:evenVBand="0" w:oddHBand="0" w:evenHBand="1" w:firstRowFirstColumn="0" w:firstRowLastColumn="0" w:lastRowFirstColumn="0" w:lastRowLastColumn="0"/>
               <w:rPr>
                 <w:sz w:val="24"/>
+                <w:szCs w:val="24"/>
               </w:rPr>
             </w:pPr>
+            <w:r>
+              <w:rPr>
+                <w:sz w:val="24"/>
+                <w:szCs w:val="24"/>
+              </w:rPr>
+              <w:t>79</w:t>
+            </w:r>
           </w:p>
         </w:tc>
         <w:tc>
           <w:tcPr>
-            <w:tcW w:w="1051" w:type="pct"/>
+            <w:tcW w:w="1611" w:type="pct"/>
             <w:tcBorders>
               <w:left w:val="none" w:sz="0" w:space="0" w:color="auto"/>
-              <w:bottom w:val="single" w:sz="4" w:space="0" w:color="auto"/>
               <w:right w:val="none" w:sz="0" w:space="0" w:color="auto"/>
             </w:tcBorders>
             <w:vAlign w:val="center"/>
@@ -2862,16 +4064,31 @@
               <w:cnfStyle w:val="000000010000" w:firstRow="0" w:lastRow="0" w:firstColumn="0" w:lastColumn="0" w:oddVBand="0" w:evenVBand="0" w:oddHBand="0" w:evenHBand="1" w:firstRowFirstColumn="0" w:firstRowLastColumn="0" w:lastRowFirstColumn="0" w:lastRowLastColumn="0"/>
               <w:rPr>
                 <w:sz w:val="24"/>
+                <w:szCs w:val="24"/>
               </w:rPr>
             </w:pPr>
+            <w:r>
+              <w:rPr>
+                <w:b/>
+                <w:sz w:val="24"/>
+                <w:szCs w:val="24"/>
+              </w:rPr>
+              <w:t>A Star</w:t>
+            </w:r>
+            <w:r>
+              <w:rPr>
+                <w:sz w:val="24"/>
+                <w:szCs w:val="24"/>
+              </w:rPr>
+              <w:t xml:space="preserve"> Graph Search</w:t>
+            </w:r>
           </w:p>
         </w:tc>
         <w:tc>
           <w:tcPr>
-            <w:tcW w:w="898" w:type="pct"/>
+            <w:tcW w:w="723" w:type="pct"/>
             <w:tcBorders>
               <w:left w:val="none" w:sz="0" w:space="0" w:color="auto"/>
-              <w:bottom w:val="single" w:sz="4" w:space="0" w:color="auto"/>
             </w:tcBorders>
             <w:vAlign w:val="center"/>
           </w:tcPr>
@@ -2882,452 +4099,23 @@
               <w:cnfStyle w:val="000000010000" w:firstRow="0" w:lastRow="0" w:firstColumn="0" w:lastColumn="0" w:oddVBand="0" w:evenVBand="0" w:oddHBand="0" w:evenHBand="1" w:firstRowFirstColumn="0" w:firstRowLastColumn="0" w:lastRowFirstColumn="0" w:lastRowLastColumn="0"/>
               <w:rPr>
                 <w:sz w:val="24"/>
+                <w:szCs w:val="24"/>
               </w:rPr>
             </w:pPr>
-          </w:p>
-        </w:tc>
-      </w:tr>
-      <w:tr>
-        <w:trPr>
-          <w:cnfStyle w:val="000000100000" w:firstRow="0" w:lastRow="0" w:firstColumn="0" w:lastColumn="0" w:oddVBand="0" w:evenVBand="0" w:oddHBand="1" w:evenHBand="0" w:firstRowFirstColumn="0" w:firstRowLastColumn="0" w:lastRowFirstColumn="0" w:lastRowLastColumn="0"/>
-        </w:trPr>
-        <w:tc>
-          <w:tcPr>
-            <w:cnfStyle w:val="001000000000" w:firstRow="0" w:lastRow="0" w:firstColumn="1" w:lastColumn="0" w:oddVBand="0" w:evenVBand="0" w:oddHBand="0" w:evenHBand="0" w:firstRowFirstColumn="0" w:firstRowLastColumn="0" w:lastRowFirstColumn="0" w:lastRowLastColumn="0"/>
-            <w:tcW w:w="1095" w:type="pct"/>
-            <w:tcBorders>
-              <w:right w:val="single" w:sz="4" w:space="0" w:color="auto"/>
-            </w:tcBorders>
-            <w:vAlign w:val="center"/>
-          </w:tcPr>
-          <w:p>
-            <w:pPr>
-              <w:contextualSpacing/>
-              <w:jc w:val="center"/>
-              <w:rPr>
-                <w:b w:val="0"/>
-                <w:sz w:val="24"/>
-              </w:rPr>
-            </w:pPr>
-            <w:r>
-              <w:rPr>
-                <w:b w:val="0"/>
-                <w:sz w:val="24"/>
-              </w:rPr>
-              <w:t>Breadth First Graph Search</w:t>
-            </w:r>
-          </w:p>
-        </w:tc>
-        <w:tc>
-          <w:tcPr>
-            <w:tcW w:w="996" w:type="pct"/>
-            <w:tcBorders>
-              <w:left w:val="single" w:sz="4" w:space="0" w:color="auto"/>
-              <w:right w:val="single" w:sz="4" w:space="0" w:color="auto"/>
-            </w:tcBorders>
-            <w:vAlign w:val="center"/>
-          </w:tcPr>
-          <w:p>
-            <w:pPr>
-              <w:contextualSpacing/>
-              <w:jc w:val="center"/>
-              <w:cnfStyle w:val="000000100000" w:firstRow="0" w:lastRow="0" w:firstColumn="0" w:lastColumn="0" w:oddVBand="0" w:evenVBand="0" w:oddHBand="1" w:evenHBand="0" w:firstRowFirstColumn="0" w:firstRowLastColumn="0" w:lastRowFirstColumn="0" w:lastRowLastColumn="0"/>
-              <w:rPr>
-                <w:sz w:val="24"/>
-              </w:rPr>
-            </w:pPr>
-          </w:p>
-        </w:tc>
-        <w:tc>
-          <w:tcPr>
-            <w:tcW w:w="960" w:type="pct"/>
-            <w:tcBorders>
-              <w:left w:val="single" w:sz="4" w:space="0" w:color="auto"/>
-              <w:right w:val="single" w:sz="4" w:space="0" w:color="auto"/>
-            </w:tcBorders>
-            <w:vAlign w:val="center"/>
-          </w:tcPr>
-          <w:p>
-            <w:pPr>
-              <w:contextualSpacing/>
-              <w:jc w:val="center"/>
-              <w:cnfStyle w:val="000000100000" w:firstRow="0" w:lastRow="0" w:firstColumn="0" w:lastColumn="0" w:oddVBand="0" w:evenVBand="0" w:oddHBand="1" w:evenHBand="0" w:firstRowFirstColumn="0" w:firstRowLastColumn="0" w:lastRowFirstColumn="0" w:lastRowLastColumn="0"/>
-              <w:rPr>
-                <w:sz w:val="24"/>
-              </w:rPr>
-            </w:pPr>
-          </w:p>
-        </w:tc>
-        <w:tc>
-          <w:tcPr>
-            <w:tcW w:w="1051" w:type="pct"/>
-            <w:tcBorders>
-              <w:left w:val="single" w:sz="4" w:space="0" w:color="auto"/>
-              <w:right w:val="single" w:sz="4" w:space="0" w:color="auto"/>
-            </w:tcBorders>
-            <w:vAlign w:val="center"/>
-          </w:tcPr>
-          <w:p>
-            <w:pPr>
-              <w:contextualSpacing/>
-              <w:jc w:val="center"/>
-              <w:cnfStyle w:val="000000100000" w:firstRow="0" w:lastRow="0" w:firstColumn="0" w:lastColumn="0" w:oddVBand="0" w:evenVBand="0" w:oddHBand="1" w:evenHBand="0" w:firstRowFirstColumn="0" w:firstRowLastColumn="0" w:lastRowFirstColumn="0" w:lastRowLastColumn="0"/>
-              <w:rPr>
-                <w:sz w:val="24"/>
-              </w:rPr>
-            </w:pPr>
-          </w:p>
-        </w:tc>
-        <w:tc>
-          <w:tcPr>
-            <w:tcW w:w="898" w:type="pct"/>
-            <w:tcBorders>
-              <w:left w:val="single" w:sz="4" w:space="0" w:color="auto"/>
-            </w:tcBorders>
-            <w:vAlign w:val="center"/>
-          </w:tcPr>
-          <w:p>
-            <w:pPr>
-              <w:contextualSpacing/>
-              <w:jc w:val="center"/>
-              <w:cnfStyle w:val="000000100000" w:firstRow="0" w:lastRow="0" w:firstColumn="0" w:lastColumn="0" w:oddVBand="0" w:evenVBand="0" w:oddHBand="1" w:evenHBand="0" w:firstRowFirstColumn="0" w:firstRowLastColumn="0" w:lastRowFirstColumn="0" w:lastRowLastColumn="0"/>
-              <w:rPr>
-                <w:sz w:val="24"/>
-              </w:rPr>
-            </w:pPr>
-          </w:p>
-        </w:tc>
-      </w:tr>
-      <w:tr>
-        <w:trPr>
-          <w:cnfStyle w:val="000000010000" w:firstRow="0" w:lastRow="0" w:firstColumn="0" w:lastColumn="0" w:oddVBand="0" w:evenVBand="0" w:oddHBand="0" w:evenHBand="1" w:firstRowFirstColumn="0" w:firstRowLastColumn="0" w:lastRowFirstColumn="0" w:lastRowLastColumn="0"/>
-        </w:trPr>
-        <w:tc>
-          <w:tcPr>
-            <w:cnfStyle w:val="001000000000" w:firstRow="0" w:lastRow="0" w:firstColumn="1" w:lastColumn="0" w:oddVBand="0" w:evenVBand="0" w:oddHBand="0" w:evenHBand="0" w:firstRowFirstColumn="0" w:firstRowLastColumn="0" w:lastRowFirstColumn="0" w:lastRowLastColumn="0"/>
-            <w:tcW w:w="1095" w:type="pct"/>
-            <w:tcBorders>
-              <w:right w:val="single" w:sz="4" w:space="0" w:color="auto"/>
-            </w:tcBorders>
-            <w:vAlign w:val="center"/>
-          </w:tcPr>
-          <w:p>
-            <w:pPr>
-              <w:contextualSpacing/>
-              <w:jc w:val="center"/>
-              <w:rPr>
-                <w:b w:val="0"/>
-                <w:sz w:val="24"/>
-              </w:rPr>
-            </w:pPr>
-            <w:r>
-              <w:rPr>
-                <w:b w:val="0"/>
-                <w:sz w:val="24"/>
-              </w:rPr>
-              <w:t>A Star Graph Search</w:t>
-            </w:r>
-          </w:p>
-        </w:tc>
-        <w:tc>
-          <w:tcPr>
-            <w:tcW w:w="996" w:type="pct"/>
-            <w:tcBorders>
-              <w:left w:val="single" w:sz="4" w:space="0" w:color="auto"/>
-              <w:right w:val="single" w:sz="4" w:space="0" w:color="auto"/>
-            </w:tcBorders>
-            <w:vAlign w:val="center"/>
-          </w:tcPr>
-          <w:p>
-            <w:pPr>
-              <w:contextualSpacing/>
-              <w:jc w:val="center"/>
-              <w:cnfStyle w:val="000000010000" w:firstRow="0" w:lastRow="0" w:firstColumn="0" w:lastColumn="0" w:oddVBand="0" w:evenVBand="0" w:oddHBand="0" w:evenHBand="1" w:firstRowFirstColumn="0" w:firstRowLastColumn="0" w:lastRowFirstColumn="0" w:lastRowLastColumn="0"/>
-              <w:rPr>
-                <w:sz w:val="24"/>
-              </w:rPr>
-            </w:pPr>
-          </w:p>
-        </w:tc>
-        <w:tc>
-          <w:tcPr>
-            <w:tcW w:w="960" w:type="pct"/>
-            <w:tcBorders>
-              <w:left w:val="single" w:sz="4" w:space="0" w:color="auto"/>
-              <w:right w:val="single" w:sz="4" w:space="0" w:color="auto"/>
-            </w:tcBorders>
-            <w:vAlign w:val="center"/>
-          </w:tcPr>
-          <w:p>
-            <w:pPr>
-              <w:contextualSpacing/>
-              <w:jc w:val="center"/>
-              <w:cnfStyle w:val="000000010000" w:firstRow="0" w:lastRow="0" w:firstColumn="0" w:lastColumn="0" w:oddVBand="0" w:evenVBand="0" w:oddHBand="0" w:evenHBand="1" w:firstRowFirstColumn="0" w:firstRowLastColumn="0" w:lastRowFirstColumn="0" w:lastRowLastColumn="0"/>
-              <w:rPr>
-                <w:sz w:val="24"/>
-              </w:rPr>
-            </w:pPr>
-          </w:p>
-        </w:tc>
-        <w:tc>
-          <w:tcPr>
-            <w:tcW w:w="1051" w:type="pct"/>
-            <w:tcBorders>
-              <w:left w:val="single" w:sz="4" w:space="0" w:color="auto"/>
-              <w:right w:val="single" w:sz="4" w:space="0" w:color="auto"/>
-            </w:tcBorders>
-            <w:vAlign w:val="center"/>
-          </w:tcPr>
-          <w:p>
-            <w:pPr>
-              <w:contextualSpacing/>
-              <w:jc w:val="center"/>
-              <w:cnfStyle w:val="000000010000" w:firstRow="0" w:lastRow="0" w:firstColumn="0" w:lastColumn="0" w:oddVBand="0" w:evenVBand="0" w:oddHBand="0" w:evenHBand="1" w:firstRowFirstColumn="0" w:firstRowLastColumn="0" w:lastRowFirstColumn="0" w:lastRowLastColumn="0"/>
-              <w:rPr>
-                <w:sz w:val="24"/>
-              </w:rPr>
-            </w:pPr>
-          </w:p>
-        </w:tc>
-        <w:tc>
-          <w:tcPr>
-            <w:tcW w:w="898" w:type="pct"/>
-            <w:tcBorders>
-              <w:left w:val="single" w:sz="4" w:space="0" w:color="auto"/>
-            </w:tcBorders>
-            <w:vAlign w:val="center"/>
-          </w:tcPr>
-          <w:p>
-            <w:pPr>
-              <w:contextualSpacing/>
-              <w:jc w:val="center"/>
-              <w:cnfStyle w:val="000000010000" w:firstRow="0" w:lastRow="0" w:firstColumn="0" w:lastColumn="0" w:oddVBand="0" w:evenVBand="0" w:oddHBand="0" w:evenHBand="1" w:firstRowFirstColumn="0" w:firstRowLastColumn="0" w:lastRowFirstColumn="0" w:lastRowLastColumn="0"/>
-              <w:rPr>
-                <w:sz w:val="24"/>
-              </w:rPr>
-            </w:pPr>
-          </w:p>
-        </w:tc>
-      </w:tr>
-      <w:tr>
-        <w:trPr>
-          <w:cnfStyle w:val="000000100000" w:firstRow="0" w:lastRow="0" w:firstColumn="0" w:lastColumn="0" w:oddVBand="0" w:evenVBand="0" w:oddHBand="1" w:evenHBand="0" w:firstRowFirstColumn="0" w:firstRowLastColumn="0" w:lastRowFirstColumn="0" w:lastRowLastColumn="0"/>
-        </w:trPr>
-        <w:tc>
-          <w:tcPr>
-            <w:cnfStyle w:val="001000000000" w:firstRow="0" w:lastRow="0" w:firstColumn="1" w:lastColumn="0" w:oddVBand="0" w:evenVBand="0" w:oddHBand="0" w:evenHBand="0" w:firstRowFirstColumn="0" w:firstRowLastColumn="0" w:lastRowFirstColumn="0" w:lastRowLastColumn="0"/>
-            <w:tcW w:w="1095" w:type="pct"/>
-            <w:tcBorders>
-              <w:right w:val="single" w:sz="4" w:space="0" w:color="auto"/>
-            </w:tcBorders>
-            <w:vAlign w:val="center"/>
-          </w:tcPr>
-          <w:p>
-            <w:pPr>
-              <w:contextualSpacing/>
-              <w:jc w:val="center"/>
-              <w:rPr>
-                <w:b w:val="0"/>
-                <w:sz w:val="24"/>
-              </w:rPr>
-            </w:pPr>
-            <w:r>
-              <w:rPr>
-                <w:b w:val="0"/>
-                <w:sz w:val="24"/>
-              </w:rPr>
-              <w:t>Breadth First Graph Search</w:t>
-            </w:r>
-          </w:p>
-        </w:tc>
-        <w:tc>
-          <w:tcPr>
-            <w:tcW w:w="996" w:type="pct"/>
-            <w:tcBorders>
-              <w:left w:val="single" w:sz="4" w:space="0" w:color="auto"/>
-              <w:right w:val="single" w:sz="4" w:space="0" w:color="auto"/>
-            </w:tcBorders>
-            <w:vAlign w:val="center"/>
-          </w:tcPr>
-          <w:p>
-            <w:pPr>
-              <w:contextualSpacing/>
-              <w:jc w:val="center"/>
-              <w:cnfStyle w:val="000000100000" w:firstRow="0" w:lastRow="0" w:firstColumn="0" w:lastColumn="0" w:oddVBand="0" w:evenVBand="0" w:oddHBand="1" w:evenHBand="0" w:firstRowFirstColumn="0" w:firstRowLastColumn="0" w:lastRowFirstColumn="0" w:lastRowLastColumn="0"/>
-              <w:rPr>
-                <w:sz w:val="24"/>
-              </w:rPr>
-            </w:pPr>
-          </w:p>
-        </w:tc>
-        <w:tc>
-          <w:tcPr>
-            <w:tcW w:w="960" w:type="pct"/>
-            <w:tcBorders>
-              <w:left w:val="single" w:sz="4" w:space="0" w:color="auto"/>
-              <w:right w:val="single" w:sz="4" w:space="0" w:color="auto"/>
-            </w:tcBorders>
-            <w:vAlign w:val="center"/>
-          </w:tcPr>
-          <w:p>
-            <w:pPr>
-              <w:contextualSpacing/>
-              <w:jc w:val="center"/>
-              <w:cnfStyle w:val="000000100000" w:firstRow="0" w:lastRow="0" w:firstColumn="0" w:lastColumn="0" w:oddVBand="0" w:evenVBand="0" w:oddHBand="1" w:evenHBand="0" w:firstRowFirstColumn="0" w:firstRowLastColumn="0" w:lastRowFirstColumn="0" w:lastRowLastColumn="0"/>
-              <w:rPr>
-                <w:sz w:val="24"/>
-              </w:rPr>
-            </w:pPr>
-          </w:p>
-        </w:tc>
-        <w:tc>
-          <w:tcPr>
-            <w:tcW w:w="1051" w:type="pct"/>
-            <w:tcBorders>
-              <w:left w:val="single" w:sz="4" w:space="0" w:color="auto"/>
-              <w:right w:val="single" w:sz="4" w:space="0" w:color="auto"/>
-            </w:tcBorders>
-            <w:vAlign w:val="center"/>
-          </w:tcPr>
-          <w:p>
-            <w:pPr>
-              <w:contextualSpacing/>
-              <w:jc w:val="center"/>
-              <w:cnfStyle w:val="000000100000" w:firstRow="0" w:lastRow="0" w:firstColumn="0" w:lastColumn="0" w:oddVBand="0" w:evenVBand="0" w:oddHBand="1" w:evenHBand="0" w:firstRowFirstColumn="0" w:firstRowLastColumn="0" w:lastRowFirstColumn="0" w:lastRowLastColumn="0"/>
-              <w:rPr>
-                <w:sz w:val="24"/>
-              </w:rPr>
-            </w:pPr>
-          </w:p>
-        </w:tc>
-        <w:tc>
-          <w:tcPr>
-            <w:tcW w:w="898" w:type="pct"/>
-            <w:tcBorders>
-              <w:left w:val="single" w:sz="4" w:space="0" w:color="auto"/>
-            </w:tcBorders>
-            <w:vAlign w:val="center"/>
-          </w:tcPr>
-          <w:p>
-            <w:pPr>
-              <w:contextualSpacing/>
-              <w:jc w:val="center"/>
-              <w:cnfStyle w:val="000000100000" w:firstRow="0" w:lastRow="0" w:firstColumn="0" w:lastColumn="0" w:oddVBand="0" w:evenVBand="0" w:oddHBand="1" w:evenHBand="0" w:firstRowFirstColumn="0" w:firstRowLastColumn="0" w:lastRowFirstColumn="0" w:lastRowLastColumn="0"/>
-              <w:rPr>
-                <w:sz w:val="24"/>
-              </w:rPr>
-            </w:pPr>
-          </w:p>
-        </w:tc>
-      </w:tr>
-      <w:tr>
-        <w:trPr>
-          <w:cnfStyle w:val="000000010000" w:firstRow="0" w:lastRow="0" w:firstColumn="0" w:lastColumn="0" w:oddVBand="0" w:evenVBand="0" w:oddHBand="0" w:evenHBand="1" w:firstRowFirstColumn="0" w:firstRowLastColumn="0" w:lastRowFirstColumn="0" w:lastRowLastColumn="0"/>
-        </w:trPr>
-        <w:tc>
-          <w:tcPr>
-            <w:cnfStyle w:val="001000000000" w:firstRow="0" w:lastRow="0" w:firstColumn="1" w:lastColumn="0" w:oddVBand="0" w:evenVBand="0" w:oddHBand="0" w:evenHBand="0" w:firstRowFirstColumn="0" w:firstRowLastColumn="0" w:lastRowFirstColumn="0" w:lastRowLastColumn="0"/>
-            <w:tcW w:w="1095" w:type="pct"/>
-            <w:tcBorders>
-              <w:right w:val="single" w:sz="4" w:space="0" w:color="auto"/>
-            </w:tcBorders>
-            <w:vAlign w:val="center"/>
-          </w:tcPr>
-          <w:p>
-            <w:pPr>
-              <w:contextualSpacing/>
-              <w:jc w:val="center"/>
-              <w:rPr>
-                <w:b w:val="0"/>
-                <w:sz w:val="24"/>
-              </w:rPr>
-            </w:pPr>
-            <w:r>
-              <w:rPr>
-                <w:b w:val="0"/>
-                <w:sz w:val="24"/>
-              </w:rPr>
-              <w:t>A Star Graph Search</w:t>
-            </w:r>
-          </w:p>
-        </w:tc>
-        <w:tc>
-          <w:tcPr>
-            <w:tcW w:w="996" w:type="pct"/>
-            <w:tcBorders>
-              <w:left w:val="single" w:sz="4" w:space="0" w:color="auto"/>
-              <w:right w:val="single" w:sz="4" w:space="0" w:color="auto"/>
-            </w:tcBorders>
-            <w:vAlign w:val="center"/>
-          </w:tcPr>
-          <w:p>
-            <w:pPr>
-              <w:contextualSpacing/>
-              <w:jc w:val="center"/>
-              <w:cnfStyle w:val="000000010000" w:firstRow="0" w:lastRow="0" w:firstColumn="0" w:lastColumn="0" w:oddVBand="0" w:evenVBand="0" w:oddHBand="0" w:evenHBand="1" w:firstRowFirstColumn="0" w:firstRowLastColumn="0" w:lastRowFirstColumn="0" w:lastRowLastColumn="0"/>
-              <w:rPr>
-                <w:sz w:val="24"/>
-              </w:rPr>
-            </w:pPr>
-          </w:p>
-        </w:tc>
-        <w:tc>
-          <w:tcPr>
-            <w:tcW w:w="960" w:type="pct"/>
-            <w:tcBorders>
-              <w:left w:val="single" w:sz="4" w:space="0" w:color="auto"/>
-              <w:right w:val="single" w:sz="4" w:space="0" w:color="auto"/>
-            </w:tcBorders>
-            <w:vAlign w:val="center"/>
-          </w:tcPr>
-          <w:p>
-            <w:pPr>
-              <w:contextualSpacing/>
-              <w:jc w:val="center"/>
-              <w:cnfStyle w:val="000000010000" w:firstRow="0" w:lastRow="0" w:firstColumn="0" w:lastColumn="0" w:oddVBand="0" w:evenVBand="0" w:oddHBand="0" w:evenHBand="1" w:firstRowFirstColumn="0" w:firstRowLastColumn="0" w:lastRowFirstColumn="0" w:lastRowLastColumn="0"/>
-              <w:rPr>
-                <w:sz w:val="24"/>
-              </w:rPr>
-            </w:pPr>
-          </w:p>
-        </w:tc>
-        <w:tc>
-          <w:tcPr>
-            <w:tcW w:w="1051" w:type="pct"/>
-            <w:tcBorders>
-              <w:left w:val="single" w:sz="4" w:space="0" w:color="auto"/>
-              <w:right w:val="single" w:sz="4" w:space="0" w:color="auto"/>
-            </w:tcBorders>
-            <w:vAlign w:val="center"/>
-          </w:tcPr>
-          <w:p>
-            <w:pPr>
-              <w:contextualSpacing/>
-              <w:jc w:val="center"/>
-              <w:cnfStyle w:val="000000010000" w:firstRow="0" w:lastRow="0" w:firstColumn="0" w:lastColumn="0" w:oddVBand="0" w:evenVBand="0" w:oddHBand="0" w:evenHBand="1" w:firstRowFirstColumn="0" w:firstRowLastColumn="0" w:lastRowFirstColumn="0" w:lastRowLastColumn="0"/>
-              <w:rPr>
-                <w:sz w:val="24"/>
-              </w:rPr>
-            </w:pPr>
-          </w:p>
-        </w:tc>
-        <w:tc>
-          <w:tcPr>
-            <w:tcW w:w="898" w:type="pct"/>
-            <w:tcBorders>
-              <w:left w:val="single" w:sz="4" w:space="0" w:color="auto"/>
-            </w:tcBorders>
-            <w:vAlign w:val="center"/>
-          </w:tcPr>
-          <w:p>
-            <w:pPr>
-              <w:contextualSpacing/>
-              <w:jc w:val="center"/>
-              <w:cnfStyle w:val="000000010000" w:firstRow="0" w:lastRow="0" w:firstColumn="0" w:lastColumn="0" w:oddVBand="0" w:evenVBand="0" w:oddHBand="0" w:evenHBand="1" w:firstRowFirstColumn="0" w:firstRowLastColumn="0" w:lastRowFirstColumn="0" w:lastRowLastColumn="0"/>
-              <w:rPr>
-                <w:sz w:val="24"/>
-              </w:rPr>
-            </w:pPr>
+            <w:r>
+              <w:rPr>
+                <w:sz w:val="24"/>
+                <w:szCs w:val="24"/>
+              </w:rPr>
+              <w:t>1.33</w:t>
+            </w:r>
+            <w:r>
+              <w:rPr>
+                <w:sz w:val="24"/>
+                <w:szCs w:val="24"/>
+              </w:rPr>
+              <w:t xml:space="preserve"> (approx.)</w:t>
+            </w:r>
           </w:p>
         </w:tc>
       </w:tr>
@@ -3337,7 +4125,7 @@
         <w:contextualSpacing/>
         <w:jc w:val="both"/>
         <w:rPr>
-          <w:sz w:val="24"/>
+          <w:sz w:val="8"/>
         </w:rPr>
       </w:pPr>
     </w:p>
@@ -3347,7 +4135,7 @@
         <w:jc w:val="center"/>
         <w:rPr>
           <w:color w:val="auto"/>
-          <w:sz w:val="36"/>
+          <w:sz w:val="24"/>
           <w:highlight w:val="yellow"/>
         </w:rPr>
       </w:pPr>
@@ -3385,7 +4173,7 @@
           <w:color w:val="auto"/>
           <w:sz w:val="24"/>
         </w:rPr>
-        <w:t>1</w:t>
+        <w:t>2</w:t>
       </w:r>
       <w:r>
         <w:rPr>
@@ -3399,49 +4187,7 @@
           <w:color w:val="auto"/>
           <w:sz w:val="24"/>
         </w:rPr>
-        <w:t xml:space="preserve">: Performance of Breadth First </w:t>
-      </w:r>
-      <w:r>
-        <w:rPr>
-          <w:color w:val="auto"/>
-          <w:sz w:val="24"/>
-        </w:rPr>
-        <w:t>and</w:t>
-      </w:r>
-      <w:r>
-        <w:rPr>
-          <w:color w:val="auto"/>
-          <w:sz w:val="24"/>
-        </w:rPr>
-        <w:t xml:space="preserve"> A </w:t>
-      </w:r>
-      <w:r>
-        <w:rPr>
-          <w:color w:val="auto"/>
-          <w:sz w:val="24"/>
-        </w:rPr>
-        <w:t>S</w:t>
-      </w:r>
-      <w:r>
-        <w:rPr>
-          <w:color w:val="auto"/>
-          <w:sz w:val="24"/>
-        </w:rPr>
-        <w:t xml:space="preserve">tar </w:t>
-      </w:r>
-      <w:r>
-        <w:rPr>
-          <w:color w:val="auto"/>
-          <w:sz w:val="24"/>
-        </w:rPr>
-        <w:t>S</w:t>
-      </w:r>
-      <w:r>
-        <w:rPr>
-          <w:color w:val="auto"/>
-          <w:sz w:val="24"/>
-        </w:rPr>
-        <w:t>earch</w:t>
+        <w:t xml:space="preserve"> : Comparison of Performance for BFS and A Star</w:t>
       </w:r>
     </w:p>
     <w:p>
@@ -3483,9 +4229,8 @@
       <w:r>
         <w:rPr>
           <w:sz w:val="24"/>
-          <w:highlight w:val="yellow"/>
-        </w:rPr>
-        <w:t>(INSERT ONCE FINISHED)</w:t>
+        </w:rPr>
+        <w:t>The solver presented found that by applying an A star graph search to the problem, while suffering performance losses for smaller search spaces. Overall the A star graph search was faster at finding a solution than when compared with an uninformed breadth first graph search.</w:t>
       </w:r>
     </w:p>
     <w:sectPr>
@@ -5219,595 +5964,6 @@
 </w:styles>
 </file>
 
-<file path=word/glossary/document.xml><?xml version="1.0" encoding="utf-8"?>
-<w:glossaryDocument xmlns:wpc="http://schemas.microsoft.com/office/word/2010/wordprocessingCanvas" xmlns:mc="http://schemas.openxmlformats.org/markup-compatibility/2006" xmlns:o="urn:schemas-microsoft-com:office:office" xmlns:r="http://schemas.openxmlformats.org/officeDocument/2006/relationships" xmlns:m="http://schemas.openxmlformats.org/officeDocument/2006/math" xmlns:v="urn:schemas-microsoft-com:vml" xmlns:wp14="http://schemas.microsoft.com/office/word/2010/wordprocessingDrawing" xmlns:wp="http://schemas.openxmlformats.org/drawingml/2006/wordprocessingDrawing" xmlns:w10="urn:schemas-microsoft-com:office:word" xmlns:w="http://schemas.openxmlformats.org/wordprocessingml/2006/main" xmlns:w14="http://schemas.microsoft.com/office/word/2010/wordml" xmlns:wpg="http://schemas.microsoft.com/office/word/2010/wordprocessingGroup" xmlns:wpi="http://schemas.microsoft.com/office/word/2010/wordprocessingInk" xmlns:wne="http://schemas.microsoft.com/office/word/2006/wordml" xmlns:wps="http://schemas.microsoft.com/office/word/2010/wordprocessingShape" mc:Ignorable="w14 wp14">
-  <w:docParts>
-    <w:docPart>
-      <w:docPartPr>
-        <w:name w:val="9CF505EA0E294A2888526CD78D41A245"/>
-        <w:category>
-          <w:name w:val="General"/>
-          <w:gallery w:val="placeholder"/>
-        </w:category>
-        <w:types>
-          <w:type w:val="bbPlcHdr"/>
-        </w:types>
-        <w:behaviors>
-          <w:behavior w:val="content"/>
-        </w:behaviors>
-        <w:guid w:val="{D59FAFFD-2555-42E6-8007-B122A6BBC741}"/>
-      </w:docPartPr>
-      <w:docPartBody>
-        <w:p>
-          <w:pPr>
-            <w:pStyle w:val="9CF505EA0E294A2888526CD78D41A245"/>
-          </w:pPr>
-          <w:r>
-            <w:rPr>
-              <w:rFonts w:asciiTheme="majorHAnsi" w:eastAsiaTheme="majorEastAsia" w:hAnsiTheme="majorHAnsi" w:cstheme="majorBidi"/>
-              <w:sz w:val="80"/>
-              <w:szCs w:val="80"/>
-            </w:rPr>
-            <w:t>[Type the document title]</w:t>
-          </w:r>
-        </w:p>
-      </w:docPartBody>
-    </w:docPart>
-  </w:docParts>
-</w:glossaryDocument>
-</file>
-
-<file path=word/glossary/fontTable.xml><?xml version="1.0" encoding="utf-8"?>
-<w:fonts xmlns:mc="http://schemas.openxmlformats.org/markup-compatibility/2006" xmlns:r="http://schemas.openxmlformats.org/officeDocument/2006/relationships" xmlns:w="http://schemas.openxmlformats.org/wordprocessingml/2006/main" xmlns:w14="http://schemas.microsoft.com/office/word/2010/wordml" mc:Ignorable="w14">
-  <w:font w:name="Times New Roman">
-    <w:panose1 w:val="02020603050405020304"/>
-    <w:charset w:val="00"/>
-    <w:family w:val="roman"/>
-    <w:pitch w:val="variable"/>
-    <w:sig w:usb0="E0002EFF" w:usb1="C000785B" w:usb2="00000009" w:usb3="00000000" w:csb0="000001FF" w:csb1="00000000"/>
-  </w:font>
-  <w:font w:name="Cambria">
-    <w:panose1 w:val="02040503050406030204"/>
-    <w:charset w:val="00"/>
-    <w:family w:val="roman"/>
-    <w:pitch w:val="variable"/>
-    <w:sig w:usb0="E00002FF" w:usb1="400004FF" w:usb2="00000000" w:usb3="00000000" w:csb0="0000019F" w:csb1="00000000"/>
-  </w:font>
-  <w:font w:name="Calibri">
-    <w:panose1 w:val="020F0502020204030204"/>
-    <w:charset w:val="00"/>
-    <w:family w:val="swiss"/>
-    <w:pitch w:val="variable"/>
-    <w:sig w:usb0="E0002AFF" w:usb1="C000247B" w:usb2="00000009" w:usb3="00000000" w:csb0="000001FF" w:csb1="00000000"/>
-  </w:font>
-  <w:font w:name="Tahoma">
-    <w:panose1 w:val="020B0604030504040204"/>
-    <w:charset w:val="00"/>
-    <w:family w:val="swiss"/>
-    <w:pitch w:val="variable"/>
-    <w:sig w:usb0="E1002EFF" w:usb1="C000605B" w:usb2="00000029" w:usb3="00000000" w:csb0="000101FF" w:csb1="00000000"/>
-  </w:font>
-  <w:font w:name="Cambria Math">
-    <w:panose1 w:val="02040503050406030204"/>
-    <w:charset w:val="00"/>
-    <w:family w:val="roman"/>
-    <w:pitch w:val="variable"/>
-    <w:sig w:usb0="E00002FF" w:usb1="420024FF" w:usb2="00000000" w:usb3="00000000" w:csb0="0000019F" w:csb1="00000000"/>
-  </w:font>
-</w:fonts>
-</file>
-
-<file path=word/glossary/settings.xml><?xml version="1.0" encoding="utf-8"?>
-<w:settings xmlns:mc="http://schemas.openxmlformats.org/markup-compatibility/2006" xmlns:o="urn:schemas-microsoft-com:office:office" xmlns:r="http://schemas.openxmlformats.org/officeDocument/2006/relationships" xmlns:m="http://schemas.openxmlformats.org/officeDocument/2006/math" xmlns:v="urn:schemas-microsoft-com:vml" xmlns:w10="urn:schemas-microsoft-com:office:word" xmlns:w="http://schemas.openxmlformats.org/wordprocessingml/2006/main" xmlns:w14="http://schemas.microsoft.com/office/word/2010/wordml" xmlns:sl="http://schemas.openxmlformats.org/schemaLibrary/2006/main" mc:Ignorable="w14">
-  <w:view w:val="normal"/>
-  <w:defaultTabStop w:val="720"/>
-  <w:characterSpacingControl w:val="doNotCompress"/>
-  <w:compat>
-    <w:useFELayout/>
-    <w:compatSetting w:name="compatibilityMode" w:uri="http://schemas.microsoft.com/office/word" w:val="14"/>
-    <w:compatSetting w:name="overrideTableStyleFontSizeAndJustification" w:uri="http://schemas.microsoft.com/office/word" w:val="1"/>
-    <w:compatSetting w:name="enableOpenTypeFeatures" w:uri="http://schemas.microsoft.com/office/word" w:val="1"/>
-    <w:compatSetting w:name="doNotFlipMirrorIndents" w:uri="http://schemas.microsoft.com/office/word" w:val="1"/>
-  </w:compat>
-  <w:rsids>
-    <w:rsidRoot w:val="002F4CCB"/>
-    <w:rsid w:val="00137D97"/>
-    <w:rsid w:val="002C310E"/>
-    <w:rsid w:val="002F4CCB"/>
-    <w:rsid w:val="004269F6"/>
-    <w:rsid w:val="00625DA8"/>
-  </w:rsids>
-  <m:mathPr>
-    <m:mathFont m:val="Cambria Math"/>
-    <m:brkBin m:val="before"/>
-    <m:brkBinSub m:val="--"/>
-    <m:smallFrac m:val="0"/>
-    <m:dispDef/>
-    <m:lMargin m:val="0"/>
-    <m:rMargin m:val="0"/>
-    <m:defJc m:val="centerGroup"/>
-    <m:wrapIndent m:val="1440"/>
-    <m:intLim m:val="subSup"/>
-    <m:naryLim m:val="undOvr"/>
-  </m:mathPr>
-  <w:themeFontLang w:val="en-AU"/>
-  <w:clrSchemeMapping w:bg1="light1" w:t1="dark1" w:bg2="light2" w:t2="dark2" w:accent1="accent1" w:accent2="accent2" w:accent3="accent3" w:accent4="accent4" w:accent5="accent5" w:accent6="accent6" w:hyperlink="hyperlink" w:followedHyperlink="followedHyperlink"/>
-  <w:decimalSymbol w:val="."/>
-  <w:listSeparator w:val=","/>
-</w:settings>
-</file>
-
-<file path=word/glossary/styles.xml><?xml version="1.0" encoding="utf-8"?>
-<w:styles xmlns:mc="http://schemas.openxmlformats.org/markup-compatibility/2006" xmlns:r="http://schemas.openxmlformats.org/officeDocument/2006/relationships" xmlns:w="http://schemas.openxmlformats.org/wordprocessingml/2006/main" xmlns:w14="http://schemas.microsoft.com/office/word/2010/wordml" mc:Ignorable="w14">
-  <w:docDefaults>
-    <w:rPrDefault>
-      <w:rPr>
-        <w:rFonts w:asciiTheme="minorHAnsi" w:eastAsiaTheme="minorEastAsia" w:hAnsiTheme="minorHAnsi" w:cstheme="minorBidi"/>
-        <w:sz w:val="22"/>
-        <w:szCs w:val="22"/>
-        <w:lang w:val="en-AU" w:eastAsia="en-AU" w:bidi="ar-SA"/>
-      </w:rPr>
-    </w:rPrDefault>
-    <w:pPrDefault>
-      <w:pPr>
-        <w:spacing w:after="200" w:line="276" w:lineRule="auto"/>
-      </w:pPr>
-    </w:pPrDefault>
-  </w:docDefaults>
-  <w:latentStyles w:defLockedState="0" w:defUIPriority="99" w:defSemiHidden="1" w:defUnhideWhenUsed="1" w:defQFormat="0" w:count="267">
-    <w:lsdException w:name="Normal" w:semiHidden="0" w:uiPriority="0" w:unhideWhenUsed="0" w:qFormat="1"/>
-    <w:lsdException w:name="heading 1" w:semiHidden="0" w:uiPriority="9" w:unhideWhenUsed="0" w:qFormat="1"/>
-    <w:lsdException w:name="heading 2" w:uiPriority="9" w:qFormat="1"/>
-    <w:lsdException w:name="heading 3" w:uiPriority="9" w:qFormat="1"/>
-    <w:lsdException w:name="heading 4" w:uiPriority="9" w:qFormat="1"/>
-    <w:lsdException w:name="heading 5" w:uiPriority="9" w:qFormat="1"/>
-    <w:lsdException w:name="heading 6" w:uiPriority="9" w:qFormat="1"/>
-    <w:lsdException w:name="heading 7" w:uiPriority="9" w:qFormat="1"/>
-    <w:lsdException w:name="heading 8" w:uiPriority="9" w:qFormat="1"/>
-    <w:lsdException w:name="heading 9" w:uiPriority="9" w:qFormat="1"/>
-    <w:lsdException w:name="toc 1" w:uiPriority="39"/>
-    <w:lsdException w:name="toc 2" w:uiPriority="39"/>
-    <w:lsdException w:name="toc 3" w:uiPriority="39"/>
-    <w:lsdException w:name="toc 4" w:uiPriority="39"/>
-    <w:lsdException w:name="toc 5" w:uiPriority="39"/>
-    <w:lsdException w:name="toc 6" w:uiPriority="39"/>
-    <w:lsdException w:name="toc 7" w:uiPriority="39"/>
-    <w:lsdException w:name="toc 8" w:uiPriority="39"/>
-    <w:lsdException w:name="toc 9" w:uiPriority="39"/>
-    <w:lsdException w:name="caption" w:uiPriority="35" w:qFormat="1"/>
-    <w:lsdException w:name="Title" w:semiHidden="0" w:uiPriority="10" w:unhideWhenUsed="0" w:qFormat="1"/>
-    <w:lsdException w:name="Default Paragraph Font" w:uiPriority="1"/>
-    <w:lsdException w:name="Subtitle" w:semiHidden="0" w:uiPriority="11" w:unhideWhenUsed="0" w:qFormat="1"/>
-    <w:lsdException w:name="Strong" w:semiHidden="0" w:uiPriority="22" w:unhideWhenUsed="0" w:qFormat="1"/>
-    <w:lsdException w:name="Emphasis" w:semiHidden="0" w:uiPriority="20" w:unhideWhenUsed="0" w:qFormat="1"/>
-    <w:lsdException w:name="Table Grid" w:semiHidden="0" w:uiPriority="59" w:unhideWhenUsed="0"/>
-    <w:lsdException w:name="Placeholder Text" w:unhideWhenUsed="0"/>
-    <w:lsdException w:name="No Spacing" w:semiHidden="0" w:uiPriority="1" w:unhideWhenUsed="0" w:qFormat="1"/>
-    <w:lsdException w:name="Light Shading" w:semiHidden="0" w:uiPriority="60" w:unhideWhenUsed="0"/>
-    <w:lsdException w:name="Light List" w:semiHidden="0" w:uiPriority="61" w:unhideWhenUsed="0"/>
-    <w:lsdException w:name="Light Grid" w:semiHidden="0" w:uiPriority="62" w:unhideWhenUsed="0"/>
-    <w:lsdException w:name="Medium Shading 1" w:semiHidden="0" w:uiPriority="63" w:unhideWhenUsed="0"/>
-    <w:lsdException w:name="Medium Shading 2" w:semiHidden="0" w:uiPriority="64" w:unhideWhenUsed="0"/>
-    <w:lsdException w:name="Medium List 1" w:semiHidden="0" w:uiPriority="65" w:unhideWhenUsed="0"/>
-    <w:lsdException w:name="Medium List 2" w:semiHidden="0" w:uiPriority="66" w:unhideWhenUsed="0"/>
-    <w:lsdException w:name="Medium Grid 1" w:semiHidden="0" w:uiPriority="67" w:unhideWhenUsed="0"/>
-    <w:lsdException w:name="Medium Grid 2" w:semiHidden="0" w:uiPriority="68" w:unhideWhenUsed="0"/>
-    <w:lsdException w:name="Medium Grid 3" w:semiHidden="0" w:uiPriority="69" w:unhideWhenUsed="0"/>
-    <w:lsdException w:name="Dark List" w:semiHidden="0" w:uiPriority="70" w:unhideWhenUsed="0"/>
-    <w:lsdException w:name="Colorful Shading" w:semiHidden="0" w:uiPriority="71" w:unhideWhenUsed="0"/>
-    <w:lsdException w:name="Colorful List" w:semiHidden="0" w:uiPriority="72" w:unhideWhenUsed="0"/>
-    <w:lsdException w:name="Colorful Grid" w:semiHidden="0" w:uiPriority="73" w:unhideWhenUsed="0"/>
-    <w:lsdException w:name="Light Shading Accent 1" w:semiHidden="0" w:uiPriority="60" w:unhideWhenUsed="0"/>
-    <w:lsdException w:name="Light List Accent 1" w:semiHidden="0" w:uiPriority="61" w:unhideWhenUsed="0"/>
-    <w:lsdException w:name="Light Grid Accent 1" w:semiHidden="0" w:uiPriority="62" w:unhideWhenUsed="0"/>
-    <w:lsdException w:name="Medium Shading 1 Accent 1" w:semiHidden="0" w:uiPriority="63" w:unhideWhenUsed="0"/>
-    <w:lsdException w:name="Medium Shading 2 Accent 1" w:semiHidden="0" w:uiPriority="64" w:unhideWhenUsed="0"/>
-    <w:lsdException w:name="Medium List 1 Accent 1" w:semiHidden="0" w:uiPriority="65" w:unhideWhenUsed="0"/>
-    <w:lsdException w:name="Revision" w:unhideWhenUsed="0"/>
-    <w:lsdException w:name="List Paragraph" w:semiHidden="0" w:uiPriority="34" w:unhideWhenUsed="0" w:qFormat="1"/>
-    <w:lsdException w:name="Quote" w:semiHidden="0" w:uiPriority="29" w:unhideWhenUsed="0" w:qFormat="1"/>
-    <w:lsdException w:name="Intense Quote" w:semiHidden="0" w:uiPriority="30" w:unhideWhenUsed="0" w:qFormat="1"/>
-    <w:lsdException w:name="Medium List 2 Accent 1" w:semiHidden="0" w:uiPriority="66" w:unhideWhenUsed="0"/>
-    <w:lsdException w:name="Medium Grid 1 Accent 1" w:semiHidden="0" w:uiPriority="67" w:unhideWhenUsed="0"/>
-    <w:lsdException w:name="Medium Grid 2 Accent 1" w:semiHidden="0" w:uiPriority="68" w:unhideWhenUsed="0"/>
-    <w:lsdException w:name="Medium Grid 3 Accent 1" w:semiHidden="0" w:uiPriority="69" w:unhideWhenUsed="0"/>
-    <w:lsdException w:name="Dark List Accent 1" w:semiHidden="0" w:uiPriority="70" w:unhideWhenUsed="0"/>
-    <w:lsdException w:name="Colorful Shading Accent 1" w:semiHidden="0" w:uiPriority="71" w:unhideWhenUsed="0"/>
-    <w:lsdException w:name="Colorful List Accent 1" w:semiHidden="0" w:uiPriority="72" w:unhideWhenUsed="0"/>
-    <w:lsdException w:name="Colorful Grid Accent 1" w:semiHidden="0" w:uiPriority="73" w:unhideWhenUsed="0"/>
-    <w:lsdException w:name="Light Shading Accent 2" w:semiHidden="0" w:uiPriority="60" w:unhideWhenUsed="0"/>
-    <w:lsdException w:name="Light List Accent 2" w:semiHidden="0" w:uiPriority="61" w:unhideWhenUsed="0"/>
-    <w:lsdException w:name="Light Grid Accent 2" w:semiHidden="0" w:uiPriority="62" w:unhideWhenUsed="0"/>
-    <w:lsdException w:name="Medium Shading 1 Accent 2" w:semiHidden="0" w:uiPriority="63" w:unhideWhenUsed="0"/>
-    <w:lsdException w:name="Medium Shading 2 Accent 2" w:semiHidden="0" w:uiPriority="64" w:unhideWhenUsed="0"/>
-    <w:lsdException w:name="Medium List 1 Accent 2" w:semiHidden="0" w:uiPriority="65" w:unhideWhenUsed="0"/>
-    <w:lsdException w:name="Medium List 2 Accent 2" w:semiHidden="0" w:uiPriority="66" w:unhideWhenUsed="0"/>
-    <w:lsdException w:name="Medium Grid 1 Accent 2" w:semiHidden="0" w:uiPriority="67" w:unhideWhenUsed="0"/>
-    <w:lsdException w:name="Medium Grid 2 Accent 2" w:semiHidden="0" w:uiPriority="68" w:unhideWhenUsed="0"/>
-    <w:lsdException w:name="Medium Grid 3 Accent 2" w:semiHidden="0" w:uiPriority="69" w:unhideWhenUsed="0"/>
-    <w:lsdException w:name="Dark List Accent 2" w:semiHidden="0" w:uiPriority="70" w:unhideWhenUsed="0"/>
-    <w:lsdException w:name="Colorful Shading Accent 2" w:semiHidden="0" w:uiPriority="71" w:unhideWhenUsed="0"/>
-    <w:lsdException w:name="Colorful List Accent 2" w:semiHidden="0" w:uiPriority="72" w:unhideWhenUsed="0"/>
-    <w:lsdException w:name="Colorful Grid Accent 2" w:semiHidden="0" w:uiPriority="73" w:unhideWhenUsed="0"/>
-    <w:lsdException w:name="Light Shading Accent 3" w:semiHidden="0" w:uiPriority="60" w:unhideWhenUsed="0"/>
-    <w:lsdException w:name="Light List Accent 3" w:semiHidden="0" w:uiPriority="61" w:unhideWhenUsed="0"/>
-    <w:lsdException w:name="Light Grid Accent 3" w:semiHidden="0" w:uiPriority="62" w:unhideWhenUsed="0"/>
-    <w:lsdException w:name="Medium Shading 1 Accent 3" w:semiHidden="0" w:uiPriority="63" w:unhideWhenUsed="0"/>
-    <w:lsdException w:name="Medium Shading 2 Accent 3" w:semiHidden="0" w:uiPriority="64" w:unhideWhenUsed="0"/>
-    <w:lsdException w:name="Medium List 1 Accent 3" w:semiHidden="0" w:uiPriority="65" w:unhideWhenUsed="0"/>
-    <w:lsdException w:name="Medium List 2 Accent 3" w:semiHidden="0" w:uiPriority="66" w:unhideWhenUsed="0"/>
-    <w:lsdException w:name="Medium Grid 1 Accent 3" w:semiHidden="0" w:uiPriority="67" w:unhideWhenUsed="0"/>
-    <w:lsdException w:name="Medium Grid 2 Accent 3" w:semiHidden="0" w:uiPriority="68" w:unhideWhenUsed="0"/>
-    <w:lsdException w:name="Medium Grid 3 Accent 3" w:semiHidden="0" w:uiPriority="69" w:unhideWhenUsed="0"/>
-    <w:lsdException w:name="Dark List Accent 3" w:semiHidden="0" w:uiPriority="70" w:unhideWhenUsed="0"/>
-    <w:lsdException w:name="Colorful Shading Accent 3" w:semiHidden="0" w:uiPriority="71" w:unhideWhenUsed="0"/>
-    <w:lsdException w:name="Colorful List Accent 3" w:semiHidden="0" w:uiPriority="72" w:unhideWhenUsed="0"/>
-    <w:lsdException w:name="Colorful Grid Accent 3" w:semiHidden="0" w:uiPriority="73" w:unhideWhenUsed="0"/>
-    <w:lsdException w:name="Light Shading Accent 4" w:semiHidden="0" w:uiPriority="60" w:unhideWhenUsed="0"/>
-    <w:lsdException w:name="Light List Accent 4" w:semiHidden="0" w:uiPriority="61" w:unhideWhenUsed="0"/>
-    <w:lsdException w:name="Light Grid Accent 4" w:semiHidden="0" w:uiPriority="62" w:unhideWhenUsed="0"/>
-    <w:lsdException w:name="Medium Shading 1 Accent 4" w:semiHidden="0" w:uiPriority="63" w:unhideWhenUsed="0"/>
-    <w:lsdException w:name="Medium Shading 2 Accent 4" w:semiHidden="0" w:uiPriority="64" w:unhideWhenUsed="0"/>
-    <w:lsdException w:name="Medium List 1 Accent 4" w:semiHidden="0" w:uiPriority="65" w:unhideWhenUsed="0"/>
-    <w:lsdException w:name="Medium List 2 Accent 4" w:semiHidden="0" w:uiPriority="66" w:unhideWhenUsed="0"/>
-    <w:lsdException w:name="Medium Grid 1 Accent 4" w:semiHidden="0" w:uiPriority="67" w:unhideWhenUsed="0"/>
-    <w:lsdException w:name="Medium Grid 2 Accent 4" w:semiHidden="0" w:uiPriority="68" w:unhideWhenUsed="0"/>
-    <w:lsdException w:name="Medium Grid 3 Accent 4" w:semiHidden="0" w:uiPriority="69" w:unhideWhenUsed="0"/>
-    <w:lsdException w:name="Dark List Accent 4" w:semiHidden="0" w:uiPriority="70" w:unhideWhenUsed="0"/>
-    <w:lsdException w:name="Colorful Shading Accent 4" w:semiHidden="0" w:uiPriority="71" w:unhideWhenUsed="0"/>
-    <w:lsdException w:name="Colorful List Accent 4" w:semiHidden="0" w:uiPriority="72" w:unhideWhenUsed="0"/>
-    <w:lsdException w:name="Colorful Grid Accent 4" w:semiHidden="0" w:uiPriority="73" w:unhideWhenUsed="0"/>
-    <w:lsdException w:name="Light Shading Accent 5" w:semiHidden="0" w:uiPriority="60" w:unhideWhenUsed="0"/>
-    <w:lsdException w:name="Light List Accent 5" w:semiHidden="0" w:uiPriority="61" w:unhideWhenUsed="0"/>
-    <w:lsdException w:name="Light Grid Accent 5" w:semiHidden="0" w:uiPriority="62" w:unhideWhenUsed="0"/>
-    <w:lsdException w:name="Medium Shading 1 Accent 5" w:semiHidden="0" w:uiPriority="63" w:unhideWhenUsed="0"/>
-    <w:lsdException w:name="Medium Shading 2 Accent 5" w:semiHidden="0" w:uiPriority="64" w:unhideWhenUsed="0"/>
-    <w:lsdException w:name="Medium List 1 Accent 5" w:semiHidden="0" w:uiPriority="65" w:unhideWhenUsed="0"/>
-    <w:lsdException w:name="Medium List 2 Accent 5" w:semiHidden="0" w:uiPriority="66" w:unhideWhenUsed="0"/>
-    <w:lsdException w:name="Medium Grid 1 Accent 5" w:semiHidden="0" w:uiPriority="67" w:unhideWhenUsed="0"/>
-    <w:lsdException w:name="Medium Grid 2 Accent 5" w:semiHidden="0" w:uiPriority="68" w:unhideWhenUsed="0"/>
-    <w:lsdException w:name="Medium Grid 3 Accent 5" w:semiHidden="0" w:uiPriority="69" w:unhideWhenUsed="0"/>
-    <w:lsdException w:name="Dark List Accent 5" w:semiHidden="0" w:uiPriority="70" w:unhideWhenUsed="0"/>
-    <w:lsdException w:name="Colorful Shading Accent 5" w:semiHidden="0" w:uiPriority="71" w:unhideWhenUsed="0"/>
-    <w:lsdException w:name="Colorful List Accent 5" w:semiHidden="0" w:uiPriority="72" w:unhideWhenUsed="0"/>
-    <w:lsdException w:name="Colorful Grid Accent 5" w:semiHidden="0" w:uiPriority="73" w:unhideWhenUsed="0"/>
-    <w:lsdException w:name="Light Shading Accent 6" w:semiHidden="0" w:uiPriority="60" w:unhideWhenUsed="0"/>
-    <w:lsdException w:name="Light List Accent 6" w:semiHidden="0" w:uiPriority="61" w:unhideWhenUsed="0"/>
-    <w:lsdException w:name="Light Grid Accent 6" w:semiHidden="0" w:uiPriority="62" w:unhideWhenUsed="0"/>
-    <w:lsdException w:name="Medium Shading 1 Accent 6" w:semiHidden="0" w:uiPriority="63" w:unhideWhenUsed="0"/>
-    <w:lsdException w:name="Medium Shading 2 Accent 6" w:semiHidden="0" w:uiPriority="64" w:unhideWhenUsed="0"/>
-    <w:lsdException w:name="Medium List 1 Accent 6" w:semiHidden="0" w:uiPriority="65" w:unhideWhenUsed="0"/>
-    <w:lsdException w:name="Medium List 2 Accent 6" w:semiHidden="0" w:uiPriority="66" w:unhideWhenUsed="0"/>
-    <w:lsdException w:name="Medium Grid 1 Accent 6" w:semiHidden="0" w:uiPriority="67" w:unhideWhenUsed="0"/>
-    <w:lsdException w:name="Medium Grid 2 Accent 6" w:semiHidden="0" w:uiPriority="68" w:unhideWhenUsed="0"/>
-    <w:lsdException w:name="Medium Grid 3 Accent 6" w:semiHidden="0" w:uiPriority="69" w:unhideWhenUsed="0"/>
-    <w:lsdException w:name="Dark List Accent 6" w:semiHidden="0" w:uiPriority="70" w:unhideWhenUsed="0"/>
-    <w:lsdException w:name="Colorful Shading Accent 6" w:semiHidden="0" w:uiPriority="71" w:unhideWhenUsed="0"/>
-    <w:lsdException w:name="Colorful List Accent 6" w:semiHidden="0" w:uiPriority="72" w:unhideWhenUsed="0"/>
-    <w:lsdException w:name="Colorful Grid Accent 6" w:semiHidden="0" w:uiPriority="73" w:unhideWhenUsed="0"/>
-    <w:lsdException w:name="Subtle Emphasis" w:semiHidden="0" w:uiPriority="19" w:unhideWhenUsed="0" w:qFormat="1"/>
-    <w:lsdException w:name="Intense Emphasis" w:semiHidden="0" w:uiPriority="21" w:unhideWhenUsed="0" w:qFormat="1"/>
-    <w:lsdException w:name="Subtle Reference" w:semiHidden="0" w:uiPriority="31" w:unhideWhenUsed="0" w:qFormat="1"/>
-    <w:lsdException w:name="Intense Reference" w:semiHidden="0" w:uiPriority="32" w:unhideWhenUsed="0" w:qFormat="1"/>
-    <w:lsdException w:name="Book Title" w:semiHidden="0" w:uiPriority="33" w:unhideWhenUsed="0" w:qFormat="1"/>
-    <w:lsdException w:name="Bibliography" w:uiPriority="37"/>
-    <w:lsdException w:name="TOC Heading" w:uiPriority="39" w:qFormat="1"/>
-  </w:latentStyles>
-  <w:style w:type="paragraph" w:default="1" w:styleId="Normal">
-    <w:name w:val="Normal"/>
-    <w:qFormat/>
-  </w:style>
-  <w:style w:type="character" w:default="1" w:styleId="DefaultParagraphFont">
-    <w:name w:val="Default Paragraph Font"/>
-    <w:uiPriority w:val="1"/>
-    <w:semiHidden/>
-    <w:unhideWhenUsed/>
-  </w:style>
-  <w:style w:type="table" w:default="1" w:styleId="TableNormal">
-    <w:name w:val="Normal Table"/>
-    <w:uiPriority w:val="99"/>
-    <w:semiHidden/>
-    <w:unhideWhenUsed/>
-    <w:tblPr>
-      <w:tblInd w:w="0" w:type="dxa"/>
-      <w:tblCellMar>
-        <w:top w:w="0" w:type="dxa"/>
-        <w:left w:w="108" w:type="dxa"/>
-        <w:bottom w:w="0" w:type="dxa"/>
-        <w:right w:w="108" w:type="dxa"/>
-      </w:tblCellMar>
-    </w:tblPr>
-  </w:style>
-  <w:style w:type="numbering" w:default="1" w:styleId="NoList">
-    <w:name w:val="No List"/>
-    <w:uiPriority w:val="99"/>
-    <w:semiHidden/>
-    <w:unhideWhenUsed/>
-  </w:style>
-  <w:style w:type="paragraph" w:customStyle="1" w:styleId="F3D7EC75918A47DB886BB30727AD32DC">
-    <w:name w:val="F3D7EC75918A47DB886BB30727AD32DC"/>
-    <w:rsid w:val="002F4CCB"/>
-  </w:style>
-  <w:style w:type="paragraph" w:customStyle="1" w:styleId="830967874D624BDA9E229A3778ACDAE2">
-    <w:name w:val="830967874D624BDA9E229A3778ACDAE2"/>
-    <w:rsid w:val="002F4CCB"/>
-  </w:style>
-  <w:style w:type="paragraph" w:customStyle="1" w:styleId="7804B0FECC1F4E1EACDEE44FC63CDE07">
-    <w:name w:val="7804B0FECC1F4E1EACDEE44FC63CDE07"/>
-    <w:rsid w:val="002F4CCB"/>
-  </w:style>
-  <w:style w:type="paragraph" w:customStyle="1" w:styleId="9CF505EA0E294A2888526CD78D41A245">
-    <w:name w:val="9CF505EA0E294A2888526CD78D41A245"/>
-    <w:rsid w:val="002F4CCB"/>
-  </w:style>
-  <w:style w:type="paragraph" w:customStyle="1" w:styleId="442EA54A985F4D11938C0272B772651B">
-    <w:name w:val="442EA54A985F4D11938C0272B772651B"/>
-    <w:rsid w:val="002F4CCB"/>
-  </w:style>
-  <w:style w:type="paragraph" w:customStyle="1" w:styleId="06BFB748C6004768B6CDE15EC53082AD">
-    <w:name w:val="06BFB748C6004768B6CDE15EC53082AD"/>
-    <w:rsid w:val="002F4CCB"/>
-  </w:style>
-  <w:style w:type="paragraph" w:customStyle="1" w:styleId="49C031721EE94614AB94FE2F4A288FDB">
-    <w:name w:val="49C031721EE94614AB94FE2F4A288FDB"/>
-    <w:rsid w:val="002F4CCB"/>
-  </w:style>
-  <w:style w:type="paragraph" w:customStyle="1" w:styleId="5E0FB866B4B94E658DE72033FB601BE6">
-    <w:name w:val="5E0FB866B4B94E658DE72033FB601BE6"/>
-    <w:rsid w:val="002F4CCB"/>
-  </w:style>
-  <w:style w:type="character" w:styleId="PlaceholderText">
-    <w:name w:val="Placeholder Text"/>
-    <w:basedOn w:val="DefaultParagraphFont"/>
-    <w:uiPriority w:val="99"/>
-    <w:semiHidden/>
-    <w:rsid w:val="002C310E"/>
-    <w:rPr>
-      <w:color w:val="808080"/>
-    </w:rPr>
-  </w:style>
-</w:styles>
-</file>
-
-<file path=word/glossary/stylesWithEffects.xml><?xml version="1.0" encoding="utf-8"?>
-<w:styles xmlns:wpc="http://schemas.microsoft.com/office/word/2010/wordprocessingCanvas" xmlns:mc="http://schemas.openxmlformats.org/markup-compatibility/2006" xmlns:o="urn:schemas-microsoft-com:office:office" xmlns:r="http://schemas.openxmlformats.org/officeDocument/2006/relationships" xmlns:m="http://schemas.openxmlformats.org/officeDocument/2006/math" xmlns:v="urn:schemas-microsoft-com:vml" xmlns:wp14="http://schemas.microsoft.com/office/word/2010/wordprocessingDrawing" xmlns:wp="http://schemas.openxmlformats.org/drawingml/2006/wordprocessingDrawing" xmlns:w10="urn:schemas-microsoft-com:office:word" xmlns:w="http://schemas.openxmlformats.org/wordprocessingml/2006/main" xmlns:w14="http://schemas.microsoft.com/office/word/2010/wordml" xmlns:wpg="http://schemas.microsoft.com/office/word/2010/wordprocessingGroup" xmlns:wpi="http://schemas.microsoft.com/office/word/2010/wordprocessingInk" xmlns:wne="http://schemas.microsoft.com/office/word/2006/wordml" xmlns:wps="http://schemas.microsoft.com/office/word/2010/wordprocessingShape" mc:Ignorable="w14 wp14">
-  <w:docDefaults>
-    <w:rPrDefault>
-      <w:rPr>
-        <w:rFonts w:asciiTheme="minorHAnsi" w:eastAsiaTheme="minorEastAsia" w:hAnsiTheme="minorHAnsi" w:cstheme="minorBidi"/>
-        <w:sz w:val="22"/>
-        <w:szCs w:val="22"/>
-        <w:lang w:val="en-AU" w:eastAsia="en-AU" w:bidi="ar-SA"/>
-      </w:rPr>
-    </w:rPrDefault>
-    <w:pPrDefault>
-      <w:pPr>
-        <w:spacing w:after="200" w:line="276" w:lineRule="auto"/>
-      </w:pPr>
-    </w:pPrDefault>
-  </w:docDefaults>
-  <w:latentStyles w:defLockedState="0" w:defUIPriority="99" w:defSemiHidden="1" w:defUnhideWhenUsed="1" w:defQFormat="0" w:count="267">
-    <w:lsdException w:name="Normal" w:semiHidden="0" w:uiPriority="0" w:unhideWhenUsed="0" w:qFormat="1"/>
-    <w:lsdException w:name="heading 1" w:semiHidden="0" w:uiPriority="9" w:unhideWhenUsed="0" w:qFormat="1"/>
-    <w:lsdException w:name="heading 2" w:uiPriority="9" w:qFormat="1"/>
-    <w:lsdException w:name="heading 3" w:uiPriority="9" w:qFormat="1"/>
-    <w:lsdException w:name="heading 4" w:uiPriority="9" w:qFormat="1"/>
-    <w:lsdException w:name="heading 5" w:uiPriority="9" w:qFormat="1"/>
-    <w:lsdException w:name="heading 6" w:uiPriority="9" w:qFormat="1"/>
-    <w:lsdException w:name="heading 7" w:uiPriority="9" w:qFormat="1"/>
-    <w:lsdException w:name="heading 8" w:uiPriority="9" w:qFormat="1"/>
-    <w:lsdException w:name="heading 9" w:uiPriority="9" w:qFormat="1"/>
-    <w:lsdException w:name="toc 1" w:uiPriority="39"/>
-    <w:lsdException w:name="toc 2" w:uiPriority="39"/>
-    <w:lsdException w:name="toc 3" w:uiPriority="39"/>
-    <w:lsdException w:name="toc 4" w:uiPriority="39"/>
-    <w:lsdException w:name="toc 5" w:uiPriority="39"/>
-    <w:lsdException w:name="toc 6" w:uiPriority="39"/>
-    <w:lsdException w:name="toc 7" w:uiPriority="39"/>
-    <w:lsdException w:name="toc 8" w:uiPriority="39"/>
-    <w:lsdException w:name="toc 9" w:uiPriority="39"/>
-    <w:lsdException w:name="caption" w:uiPriority="35" w:qFormat="1"/>
-    <w:lsdException w:name="Title" w:semiHidden="0" w:uiPriority="10" w:unhideWhenUsed="0" w:qFormat="1"/>
-    <w:lsdException w:name="Default Paragraph Font" w:uiPriority="1"/>
-    <w:lsdException w:name="Subtitle" w:semiHidden="0" w:uiPriority="11" w:unhideWhenUsed="0" w:qFormat="1"/>
-    <w:lsdException w:name="Strong" w:semiHidden="0" w:uiPriority="22" w:unhideWhenUsed="0" w:qFormat="1"/>
-    <w:lsdException w:name="Emphasis" w:semiHidden="0" w:uiPriority="20" w:unhideWhenUsed="0" w:qFormat="1"/>
-    <w:lsdException w:name="Table Grid" w:semiHidden="0" w:uiPriority="59" w:unhideWhenUsed="0"/>
-    <w:lsdException w:name="Placeholder Text" w:unhideWhenUsed="0"/>
-    <w:lsdException w:name="No Spacing" w:semiHidden="0" w:uiPriority="1" w:unhideWhenUsed="0" w:qFormat="1"/>
-    <w:lsdException w:name="Light Shading" w:semiHidden="0" w:uiPriority="60" w:unhideWhenUsed="0"/>
-    <w:lsdException w:name="Light List" w:semiHidden="0" w:uiPriority="61" w:unhideWhenUsed="0"/>
-    <w:lsdException w:name="Light Grid" w:semiHidden="0" w:uiPriority="62" w:unhideWhenUsed="0"/>
-    <w:lsdException w:name="Medium Shading 1" w:semiHidden="0" w:uiPriority="63" w:unhideWhenUsed="0"/>
-    <w:lsdException w:name="Medium Shading 2" w:semiHidden="0" w:uiPriority="64" w:unhideWhenUsed="0"/>
-    <w:lsdException w:name="Medium List 1" w:semiHidden="0" w:uiPriority="65" w:unhideWhenUsed="0"/>
-    <w:lsdException w:name="Medium List 2" w:semiHidden="0" w:uiPriority="66" w:unhideWhenUsed="0"/>
-    <w:lsdException w:name="Medium Grid 1" w:semiHidden="0" w:uiPriority="67" w:unhideWhenUsed="0"/>
-    <w:lsdException w:name="Medium Grid 2" w:semiHidden="0" w:uiPriority="68" w:unhideWhenUsed="0"/>
-    <w:lsdException w:name="Medium Grid 3" w:semiHidden="0" w:uiPriority="69" w:unhideWhenUsed="0"/>
-    <w:lsdException w:name="Dark List" w:semiHidden="0" w:uiPriority="70" w:unhideWhenUsed="0"/>
-    <w:lsdException w:name="Colorful Shading" w:semiHidden="0" w:uiPriority="71" w:unhideWhenUsed="0"/>
-    <w:lsdException w:name="Colorful List" w:semiHidden="0" w:uiPriority="72" w:unhideWhenUsed="0"/>
-    <w:lsdException w:name="Colorful Grid" w:semiHidden="0" w:uiPriority="73" w:unhideWhenUsed="0"/>
-    <w:lsdException w:name="Light Shading Accent 1" w:semiHidden="0" w:uiPriority="60" w:unhideWhenUsed="0"/>
-    <w:lsdException w:name="Light List Accent 1" w:semiHidden="0" w:uiPriority="61" w:unhideWhenUsed="0"/>
-    <w:lsdException w:name="Light Grid Accent 1" w:semiHidden="0" w:uiPriority="62" w:unhideWhenUsed="0"/>
-    <w:lsdException w:name="Medium Shading 1 Accent 1" w:semiHidden="0" w:uiPriority="63" w:unhideWhenUsed="0"/>
-    <w:lsdException w:name="Medium Shading 2 Accent 1" w:semiHidden="0" w:uiPriority="64" w:unhideWhenUsed="0"/>
-    <w:lsdException w:name="Medium List 1 Accent 1" w:semiHidden="0" w:uiPriority="65" w:unhideWhenUsed="0"/>
-    <w:lsdException w:name="Revision" w:unhideWhenUsed="0"/>
-    <w:lsdException w:name="List Paragraph" w:semiHidden="0" w:uiPriority="34" w:unhideWhenUsed="0" w:qFormat="1"/>
-    <w:lsdException w:name="Quote" w:semiHidden="0" w:uiPriority="29" w:unhideWhenUsed="0" w:qFormat="1"/>
-    <w:lsdException w:name="Intense Quote" w:semiHidden="0" w:uiPriority="30" w:unhideWhenUsed="0" w:qFormat="1"/>
-    <w:lsdException w:name="Medium List 2 Accent 1" w:semiHidden="0" w:uiPriority="66" w:unhideWhenUsed="0"/>
-    <w:lsdException w:name="Medium Grid 1 Accent 1" w:semiHidden="0" w:uiPriority="67" w:unhideWhenUsed="0"/>
-    <w:lsdException w:name="Medium Grid 2 Accent 1" w:semiHidden="0" w:uiPriority="68" w:unhideWhenUsed="0"/>
-    <w:lsdException w:name="Medium Grid 3 Accent 1" w:semiHidden="0" w:uiPriority="69" w:unhideWhenUsed="0"/>
-    <w:lsdException w:name="Dark List Accent 1" w:semiHidden="0" w:uiPriority="70" w:unhideWhenUsed="0"/>
-    <w:lsdException w:name="Colorful Shading Accent 1" w:semiHidden="0" w:uiPriority="71" w:unhideWhenUsed="0"/>
-    <w:lsdException w:name="Colorful List Accent 1" w:semiHidden="0" w:uiPriority="72" w:unhideWhenUsed="0"/>
-    <w:lsdException w:name="Colorful Grid Accent 1" w:semiHidden="0" w:uiPriority="73" w:unhideWhenUsed="0"/>
-    <w:lsdException w:name="Light Shading Accent 2" w:semiHidden="0" w:uiPriority="60" w:unhideWhenUsed="0"/>
-    <w:lsdException w:name="Light List Accent 2" w:semiHidden="0" w:uiPriority="61" w:unhideWhenUsed="0"/>
-    <w:lsdException w:name="Light Grid Accent 2" w:semiHidden="0" w:uiPriority="62" w:unhideWhenUsed="0"/>
-    <w:lsdException w:name="Medium Shading 1 Accent 2" w:semiHidden="0" w:uiPriority="63" w:unhideWhenUsed="0"/>
-    <w:lsdException w:name="Medium Shading 2 Accent 2" w:semiHidden="0" w:uiPriority="64" w:unhideWhenUsed="0"/>
-    <w:lsdException w:name="Medium List 1 Accent 2" w:semiHidden="0" w:uiPriority="65" w:unhideWhenUsed="0"/>
-    <w:lsdException w:name="Medium List 2 Accent 2" w:semiHidden="0" w:uiPriority="66" w:unhideWhenUsed="0"/>
-    <w:lsdException w:name="Medium Grid 1 Accent 2" w:semiHidden="0" w:uiPriority="67" w:unhideWhenUsed="0"/>
-    <w:lsdException w:name="Medium Grid 2 Accent 2" w:semiHidden="0" w:uiPriority="68" w:unhideWhenUsed="0"/>
-    <w:lsdException w:name="Medium Grid 3 Accent 2" w:semiHidden="0" w:uiPriority="69" w:unhideWhenUsed="0"/>
-    <w:lsdException w:name="Dark List Accent 2" w:semiHidden="0" w:uiPriority="70" w:unhideWhenUsed="0"/>
-    <w:lsdException w:name="Colorful Shading Accent 2" w:semiHidden="0" w:uiPriority="71" w:unhideWhenUsed="0"/>
-    <w:lsdException w:name="Colorful List Accent 2" w:semiHidden="0" w:uiPriority="72" w:unhideWhenUsed="0"/>
-    <w:lsdException w:name="Colorful Grid Accent 2" w:semiHidden="0" w:uiPriority="73" w:unhideWhenUsed="0"/>
-    <w:lsdException w:name="Light Shading Accent 3" w:semiHidden="0" w:uiPriority="60" w:unhideWhenUsed="0"/>
-    <w:lsdException w:name="Light List Accent 3" w:semiHidden="0" w:uiPriority="61" w:unhideWhenUsed="0"/>
-    <w:lsdException w:name="Light Grid Accent 3" w:semiHidden="0" w:uiPriority="62" w:unhideWhenUsed="0"/>
-    <w:lsdException w:name="Medium Shading 1 Accent 3" w:semiHidden="0" w:uiPriority="63" w:unhideWhenUsed="0"/>
-    <w:lsdException w:name="Medium Shading 2 Accent 3" w:semiHidden="0" w:uiPriority="64" w:unhideWhenUsed="0"/>
-    <w:lsdException w:name="Medium List 1 Accent 3" w:semiHidden="0" w:uiPriority="65" w:unhideWhenUsed="0"/>
-    <w:lsdException w:name="Medium List 2 Accent 3" w:semiHidden="0" w:uiPriority="66" w:unhideWhenUsed="0"/>
-    <w:lsdException w:name="Medium Grid 1 Accent 3" w:semiHidden="0" w:uiPriority="67" w:unhideWhenUsed="0"/>
-    <w:lsdException w:name="Medium Grid 2 Accent 3" w:semiHidden="0" w:uiPriority="68" w:unhideWhenUsed="0"/>
-    <w:lsdException w:name="Medium Grid 3 Accent 3" w:semiHidden="0" w:uiPriority="69" w:unhideWhenUsed="0"/>
-    <w:lsdException w:name="Dark List Accent 3" w:semiHidden="0" w:uiPriority="70" w:unhideWhenUsed="0"/>
-    <w:lsdException w:name="Colorful Shading Accent 3" w:semiHidden="0" w:uiPriority="71" w:unhideWhenUsed="0"/>
-    <w:lsdException w:name="Colorful List Accent 3" w:semiHidden="0" w:uiPriority="72" w:unhideWhenUsed="0"/>
-    <w:lsdException w:name="Colorful Grid Accent 3" w:semiHidden="0" w:uiPriority="73" w:unhideWhenUsed="0"/>
-    <w:lsdException w:name="Light Shading Accent 4" w:semiHidden="0" w:uiPriority="60" w:unhideWhenUsed="0"/>
-    <w:lsdException w:name="Light List Accent 4" w:semiHidden="0" w:uiPriority="61" w:unhideWhenUsed="0"/>
-    <w:lsdException w:name="Light Grid Accent 4" w:semiHidden="0" w:uiPriority="62" w:unhideWhenUsed="0"/>
-    <w:lsdException w:name="Medium Shading 1 Accent 4" w:semiHidden="0" w:uiPriority="63" w:unhideWhenUsed="0"/>
-    <w:lsdException w:name="Medium Shading 2 Accent 4" w:semiHidden="0" w:uiPriority="64" w:unhideWhenUsed="0"/>
-    <w:lsdException w:name="Medium List 1 Accent 4" w:semiHidden="0" w:uiPriority="65" w:unhideWhenUsed="0"/>
-    <w:lsdException w:name="Medium List 2 Accent 4" w:semiHidden="0" w:uiPriority="66" w:unhideWhenUsed="0"/>
-    <w:lsdException w:name="Medium Grid 1 Accent 4" w:semiHidden="0" w:uiPriority="67" w:unhideWhenUsed="0"/>
-    <w:lsdException w:name="Medium Grid 2 Accent 4" w:semiHidden="0" w:uiPriority="68" w:unhideWhenUsed="0"/>
-    <w:lsdException w:name="Medium Grid 3 Accent 4" w:semiHidden="0" w:uiPriority="69" w:unhideWhenUsed="0"/>
-    <w:lsdException w:name="Dark List Accent 4" w:semiHidden="0" w:uiPriority="70" w:unhideWhenUsed="0"/>
-    <w:lsdException w:name="Colorful Shading Accent 4" w:semiHidden="0" w:uiPriority="71" w:unhideWhenUsed="0"/>
-    <w:lsdException w:name="Colorful List Accent 4" w:semiHidden="0" w:uiPriority="72" w:unhideWhenUsed="0"/>
-    <w:lsdException w:name="Colorful Grid Accent 4" w:semiHidden="0" w:uiPriority="73" w:unhideWhenUsed="0"/>
-    <w:lsdException w:name="Light Shading Accent 5" w:semiHidden="0" w:uiPriority="60" w:unhideWhenUsed="0"/>
-    <w:lsdException w:name="Light List Accent 5" w:semiHidden="0" w:uiPriority="61" w:unhideWhenUsed="0"/>
-    <w:lsdException w:name="Light Grid Accent 5" w:semiHidden="0" w:uiPriority="62" w:unhideWhenUsed="0"/>
-    <w:lsdException w:name="Medium Shading 1 Accent 5" w:semiHidden="0" w:uiPriority="63" w:unhideWhenUsed="0"/>
-    <w:lsdException w:name="Medium Shading 2 Accent 5" w:semiHidden="0" w:uiPriority="64" w:unhideWhenUsed="0"/>
-    <w:lsdException w:name="Medium List 1 Accent 5" w:semiHidden="0" w:uiPriority="65" w:unhideWhenUsed="0"/>
-    <w:lsdException w:name="Medium List 2 Accent 5" w:semiHidden="0" w:uiPriority="66" w:unhideWhenUsed="0"/>
-    <w:lsdException w:name="Medium Grid 1 Accent 5" w:semiHidden="0" w:uiPriority="67" w:unhideWhenUsed="0"/>
-    <w:lsdException w:name="Medium Grid 2 Accent 5" w:semiHidden="0" w:uiPriority="68" w:unhideWhenUsed="0"/>
-    <w:lsdException w:name="Medium Grid 3 Accent 5" w:semiHidden="0" w:uiPriority="69" w:unhideWhenUsed="0"/>
-    <w:lsdException w:name="Dark List Accent 5" w:semiHidden="0" w:uiPriority="70" w:unhideWhenUsed="0"/>
-    <w:lsdException w:name="Colorful Shading Accent 5" w:semiHidden="0" w:uiPriority="71" w:unhideWhenUsed="0"/>
-    <w:lsdException w:name="Colorful List Accent 5" w:semiHidden="0" w:uiPriority="72" w:unhideWhenUsed="0"/>
-    <w:lsdException w:name="Colorful Grid Accent 5" w:semiHidden="0" w:uiPriority="73" w:unhideWhenUsed="0"/>
-    <w:lsdException w:name="Light Shading Accent 6" w:semiHidden="0" w:uiPriority="60" w:unhideWhenUsed="0"/>
-    <w:lsdException w:name="Light List Accent 6" w:semiHidden="0" w:uiPriority="61" w:unhideWhenUsed="0"/>
-    <w:lsdException w:name="Light Grid Accent 6" w:semiHidden="0" w:uiPriority="62" w:unhideWhenUsed="0"/>
-    <w:lsdException w:name="Medium Shading 1 Accent 6" w:semiHidden="0" w:uiPriority="63" w:unhideWhenUsed="0"/>
-    <w:lsdException w:name="Medium Shading 2 Accent 6" w:semiHidden="0" w:uiPriority="64" w:unhideWhenUsed="0"/>
-    <w:lsdException w:name="Medium List 1 Accent 6" w:semiHidden="0" w:uiPriority="65" w:unhideWhenUsed="0"/>
-    <w:lsdException w:name="Medium List 2 Accent 6" w:semiHidden="0" w:uiPriority="66" w:unhideWhenUsed="0"/>
-    <w:lsdException w:name="Medium Grid 1 Accent 6" w:semiHidden="0" w:uiPriority="67" w:unhideWhenUsed="0"/>
-    <w:lsdException w:name="Medium Grid 2 Accent 6" w:semiHidden="0" w:uiPriority="68" w:unhideWhenUsed="0"/>
-    <w:lsdException w:name="Medium Grid 3 Accent 6" w:semiHidden="0" w:uiPriority="69" w:unhideWhenUsed="0"/>
-    <w:lsdException w:name="Dark List Accent 6" w:semiHidden="0" w:uiPriority="70" w:unhideWhenUsed="0"/>
-    <w:lsdException w:name="Colorful Shading Accent 6" w:semiHidden="0" w:uiPriority="71" w:unhideWhenUsed="0"/>
-    <w:lsdException w:name="Colorful List Accent 6" w:semiHidden="0" w:uiPriority="72" w:unhideWhenUsed="0"/>
-    <w:lsdException w:name="Colorful Grid Accent 6" w:semiHidden="0" w:uiPriority="73" w:unhideWhenUsed="0"/>
-    <w:lsdException w:name="Subtle Emphasis" w:semiHidden="0" w:uiPriority="19" w:unhideWhenUsed="0" w:qFormat="1"/>
-    <w:lsdException w:name="Intense Emphasis" w:semiHidden="0" w:uiPriority="21" w:unhideWhenUsed="0" w:qFormat="1"/>
-    <w:lsdException w:name="Subtle Reference" w:semiHidden="0" w:uiPriority="31" w:unhideWhenUsed="0" w:qFormat="1"/>
-    <w:lsdException w:name="Intense Reference" w:semiHidden="0" w:uiPriority="32" w:unhideWhenUsed="0" w:qFormat="1"/>
-    <w:lsdException w:name="Book Title" w:semiHidden="0" w:uiPriority="33" w:unhideWhenUsed="0" w:qFormat="1"/>
-    <w:lsdException w:name="Bibliography" w:uiPriority="37"/>
-    <w:lsdException w:name="TOC Heading" w:uiPriority="39" w:qFormat="1"/>
-  </w:latentStyles>
-  <w:style w:type="paragraph" w:default="1" w:styleId="Normal">
-    <w:name w:val="Normal"/>
-    <w:qFormat/>
-  </w:style>
-  <w:style w:type="character" w:default="1" w:styleId="DefaultParagraphFont">
-    <w:name w:val="Default Paragraph Font"/>
-    <w:uiPriority w:val="1"/>
-    <w:semiHidden/>
-    <w:unhideWhenUsed/>
-  </w:style>
-  <w:style w:type="table" w:default="1" w:styleId="TableNormal">
-    <w:name w:val="Normal Table"/>
-    <w:uiPriority w:val="99"/>
-    <w:semiHidden/>
-    <w:unhideWhenUsed/>
-    <w:tblPr>
-      <w:tblInd w:w="0" w:type="dxa"/>
-      <w:tblCellMar>
-        <w:top w:w="0" w:type="dxa"/>
-        <w:left w:w="108" w:type="dxa"/>
-        <w:bottom w:w="0" w:type="dxa"/>
-        <w:right w:w="108" w:type="dxa"/>
-      </w:tblCellMar>
-    </w:tblPr>
-  </w:style>
-  <w:style w:type="numbering" w:default="1" w:styleId="NoList">
-    <w:name w:val="No List"/>
-    <w:uiPriority w:val="99"/>
-    <w:semiHidden/>
-    <w:unhideWhenUsed/>
-  </w:style>
-  <w:style w:type="paragraph" w:customStyle="1" w:styleId="F3D7EC75918A47DB886BB30727AD32DC">
-    <w:name w:val="F3D7EC75918A47DB886BB30727AD32DC"/>
-    <w:rsid w:val="002F4CCB"/>
-  </w:style>
-  <w:style w:type="paragraph" w:customStyle="1" w:styleId="830967874D624BDA9E229A3778ACDAE2">
-    <w:name w:val="830967874D624BDA9E229A3778ACDAE2"/>
-    <w:rsid w:val="002F4CCB"/>
-  </w:style>
-  <w:style w:type="paragraph" w:customStyle="1" w:styleId="7804B0FECC1F4E1EACDEE44FC63CDE07">
-    <w:name w:val="7804B0FECC1F4E1EACDEE44FC63CDE07"/>
-    <w:rsid w:val="002F4CCB"/>
-  </w:style>
-  <w:style w:type="paragraph" w:customStyle="1" w:styleId="9CF505EA0E294A2888526CD78D41A245">
-    <w:name w:val="9CF505EA0E294A2888526CD78D41A245"/>
-    <w:rsid w:val="002F4CCB"/>
-  </w:style>
-  <w:style w:type="paragraph" w:customStyle="1" w:styleId="442EA54A985F4D11938C0272B772651B">
-    <w:name w:val="442EA54A985F4D11938C0272B772651B"/>
-    <w:rsid w:val="002F4CCB"/>
-  </w:style>
-  <w:style w:type="paragraph" w:customStyle="1" w:styleId="06BFB748C6004768B6CDE15EC53082AD">
-    <w:name w:val="06BFB748C6004768B6CDE15EC53082AD"/>
-    <w:rsid w:val="002F4CCB"/>
-  </w:style>
-  <w:style w:type="paragraph" w:customStyle="1" w:styleId="49C031721EE94614AB94FE2F4A288FDB">
-    <w:name w:val="49C031721EE94614AB94FE2F4A288FDB"/>
-    <w:rsid w:val="002F4CCB"/>
-  </w:style>
-  <w:style w:type="paragraph" w:customStyle="1" w:styleId="5E0FB866B4B94E658DE72033FB601BE6">
-    <w:name w:val="5E0FB866B4B94E658DE72033FB601BE6"/>
-    <w:rsid w:val="002F4CCB"/>
-  </w:style>
-  <w:style w:type="character" w:styleId="PlaceholderText">
-    <w:name w:val="Placeholder Text"/>
-    <w:basedOn w:val="DefaultParagraphFont"/>
-    <w:uiPriority w:val="99"/>
-    <w:semiHidden/>
-    <w:rsid w:val="002C310E"/>
-    <w:rPr>
-      <w:color w:val="808080"/>
-    </w:rPr>
-  </w:style>
-</w:styles>
-</file>
-
-<file path=word/glossary/webSettings.xml><?xml version="1.0" encoding="utf-8"?>
-<w:webSettings xmlns:mc="http://schemas.openxmlformats.org/markup-compatibility/2006" xmlns:r="http://schemas.openxmlformats.org/officeDocument/2006/relationships" xmlns:w="http://schemas.openxmlformats.org/wordprocessingml/2006/main" xmlns:w14="http://schemas.microsoft.com/office/word/2010/wordml" mc:Ignorable="w14">
-  <w:optimizeForBrowser/>
-  <w:allowPNG/>
-</w:webSettings>
-</file>
-
 <file path=word/theme/theme1.xml><?xml version="1.0" encoding="utf-8"?>
 <a:theme xmlns:a="http://schemas.openxmlformats.org/drawingml/2006/main" name="Office Theme">
   <a:themeElements>
@@ -6117,7 +6273,7 @@
 </file>
 
 <file path=customXml/itemProps2.xml><?xml version="1.0" encoding="utf-8"?>
-<ds:datastoreItem xmlns:ds="http://schemas.openxmlformats.org/officeDocument/2006/customXml" ds:itemID="{E12525A1-FDE0-4782-A1C8-BFB70DF21262}">
+<ds:datastoreItem xmlns:ds="http://schemas.openxmlformats.org/officeDocument/2006/customXml" ds:itemID="{43962F24-E1BD-4507-BCE1-21F6D316A002}">
   <ds:schemaRefs>
     <ds:schemaRef ds:uri="http://schemas.openxmlformats.org/officeDocument/2006/bibliography"/>
   </ds:schemaRefs>

</xml_diff>